<commit_message>
updated poster and abstract
</commit_message>
<xml_diff>
--- a/Documents/openday_abstract_Roper-Blackman.docx
+++ b/Documents/openday_abstract_Roper-Blackman.docx
@@ -1,6 +1,6 @@
 
 <file path=word/document.xml><?xml version="1.0" encoding="utf-8"?>
-<w:document xmlns:wpc="http://schemas.microsoft.com/office/word/2010/wordprocessingCanvas" xmlns:cx="http://schemas.microsoft.com/office/drawing/2014/chartex" xmlns:cx1="http://schemas.microsoft.com/office/drawing/2015/9/8/chartex" xmlns:mc="http://schemas.openxmlformats.org/markup-compatibility/2006" xmlns:o="urn:schemas-microsoft-com:office:office" xmlns:r="http://schemas.openxmlformats.org/officeDocument/2006/relationships" xmlns:m="http://schemas.openxmlformats.org/officeDocument/2006/math" xmlns:v="urn:schemas-microsoft-com:vml" xmlns:wp14="http://schemas.microsoft.com/office/word/2010/wordprocessingDrawing" xmlns:wp="http://schemas.openxmlformats.org/drawingml/2006/wordprocessingDrawing" xmlns:w10="urn:schemas-microsoft-com:office:word" xmlns:w="http://schemas.openxmlformats.org/wordprocessingml/2006/main" xmlns:w14="http://schemas.microsoft.com/office/word/2010/wordml" xmlns:w15="http://schemas.microsoft.com/office/word/2012/wordml" xmlns:w16se="http://schemas.microsoft.com/office/word/2015/wordml/symex" xmlns:wpg="http://schemas.microsoft.com/office/word/2010/wordprocessingGroup" xmlns:wpi="http://schemas.microsoft.com/office/word/2010/wordprocessingInk" xmlns:wne="http://schemas.microsoft.com/office/word/2006/wordml" xmlns:wps="http://schemas.microsoft.com/office/word/2010/wordprocessingShape" mc:Ignorable="w14 w15 w16se wp14">
+<w:document xmlns:wpc="http://schemas.microsoft.com/office/word/2010/wordprocessingCanvas" xmlns:cx="http://schemas.microsoft.com/office/drawing/2014/chartex" xmlns:cx1="http://schemas.microsoft.com/office/drawing/2015/9/8/chartex" xmlns:cx2="http://schemas.microsoft.com/office/drawing/2015/10/21/chartex" xmlns:cx3="http://schemas.microsoft.com/office/drawing/2016/5/9/chartex" xmlns:cx4="http://schemas.microsoft.com/office/drawing/2016/5/10/chartex" xmlns:cx5="http://schemas.microsoft.com/office/drawing/2016/5/11/chartex" xmlns:cx6="http://schemas.microsoft.com/office/drawing/2016/5/12/chartex" xmlns:cx7="http://schemas.microsoft.com/office/drawing/2016/5/13/chartex" xmlns:cx8="http://schemas.microsoft.com/office/drawing/2016/5/14/chartex" xmlns:mc="http://schemas.openxmlformats.org/markup-compatibility/2006" xmlns:aink="http://schemas.microsoft.com/office/drawing/2016/ink" xmlns:am3d="http://schemas.microsoft.com/office/drawing/2017/model3d" xmlns:o="urn:schemas-microsoft-com:office:office" xmlns:r="http://schemas.openxmlformats.org/officeDocument/2006/relationships" xmlns:m="http://schemas.openxmlformats.org/officeDocument/2006/math" xmlns:v="urn:schemas-microsoft-com:vml" xmlns:wp14="http://schemas.microsoft.com/office/word/2010/wordprocessingDrawing" xmlns:wp="http://schemas.openxmlformats.org/drawingml/2006/wordprocessingDrawing" xmlns:w10="urn:schemas-microsoft-com:office:word" xmlns:w="http://schemas.openxmlformats.org/wordprocessingml/2006/main" xmlns:w14="http://schemas.microsoft.com/office/word/2010/wordml" xmlns:w15="http://schemas.microsoft.com/office/word/2012/wordml" xmlns:w16cid="http://schemas.microsoft.com/office/word/2016/wordml/cid" xmlns:w16se="http://schemas.microsoft.com/office/word/2015/wordml/symex" xmlns:wpg="http://schemas.microsoft.com/office/word/2010/wordprocessingGroup" xmlns:wpi="http://schemas.microsoft.com/office/word/2010/wordprocessingInk" xmlns:wne="http://schemas.microsoft.com/office/word/2006/wordml" xmlns:wps="http://schemas.microsoft.com/office/word/2010/wordprocessingShape" mc:Ignorable="w14 w15 w16se w16cid wp14">
   <w:body>
     <w:p>
       <w:pPr>
@@ -105,17 +105,8 @@
           <w:sz w:val="22"/>
           <w:szCs w:val="22"/>
         </w:rPr>
-        <w:t xml:space="preserve">Sebastian </w:t>
-      </w:r>
-      <w:proofErr w:type="spellStart"/>
-      <w:r>
-        <w:rPr>
-          <w:sz w:val="22"/>
-          <w:szCs w:val="22"/>
-        </w:rPr>
-        <w:t>Halder</w:t>
-      </w:r>
-      <w:proofErr w:type="spellEnd"/>
+        <w:t>Sebastian Halder</w:t>
+      </w:r>
     </w:p>
     <w:p>
       <w:pPr>
@@ -391,410 +382,27 @@
           <w:sz w:val="22"/>
           <w:szCs w:val="22"/>
         </w:rPr>
-        <w:t>problems with possible military and commercial problems.</w:t>
-      </w:r>
+        <w:t xml:space="preserve">problems with possible military and commercial </w:t>
+      </w:r>
+      <w:r>
+        <w:rPr>
+          <w:sz w:val="22"/>
+          <w:szCs w:val="22"/>
+        </w:rPr>
+        <w:t>uses</w:t>
+      </w:r>
+      <w:r>
+        <w:rPr>
+          <w:sz w:val="22"/>
+          <w:szCs w:val="22"/>
+        </w:rPr>
+        <w:t>.</w:t>
+      </w:r>
+    </w:p>
+    <w:p>
       <w:bookmarkStart w:id="0" w:name="_GoBack"/>
       <w:bookmarkEnd w:id="0"/>
     </w:p>
-    <w:p>
-      <w:pPr>
-        <w:pStyle w:val="Default"/>
-        <w:rPr>
-          <w:sz w:val="22"/>
-          <w:szCs w:val="22"/>
-        </w:rPr>
-      </w:pPr>
-    </w:p>
-    <w:p>
-      <w:pPr>
-        <w:shd w:val="clear" w:color="auto" w:fill="FFFFFF"/>
-        <w:textAlignment w:val="baseline"/>
-        <w:rPr>
-          <w:rFonts w:ascii="Segoe UI" w:eastAsia="Times New Roman" w:hAnsi="Segoe UI" w:cs="Segoe UI"/>
-          <w:color w:val="212121"/>
-          <w:sz w:val="23"/>
-          <w:szCs w:val="23"/>
-          <w:lang w:eastAsia="en-GB"/>
-        </w:rPr>
-      </w:pPr>
-      <w:r>
-        <w:rPr>
-          <w:rFonts w:ascii="Segoe UI" w:eastAsia="Times New Roman" w:hAnsi="Segoe UI" w:cs="Segoe UI"/>
-          <w:color w:val="212121"/>
-          <w:sz w:val="23"/>
-          <w:szCs w:val="23"/>
-          <w:lang w:eastAsia="en-GB"/>
-        </w:rPr>
-        <w:t>. Introduction: Why did you do the research?</w:t>
-      </w:r>
-    </w:p>
-    <w:p>
-      <w:pPr>
-        <w:shd w:val="clear" w:color="auto" w:fill="FFFFFF"/>
-        <w:textAlignment w:val="baseline"/>
-        <w:rPr>
-          <w:rFonts w:ascii="Segoe UI" w:eastAsia="Times New Roman" w:hAnsi="Segoe UI" w:cs="Segoe UI"/>
-          <w:color w:val="212121"/>
-          <w:sz w:val="23"/>
-          <w:szCs w:val="23"/>
-          <w:lang w:eastAsia="en-GB"/>
-        </w:rPr>
-      </w:pPr>
-      <w:r>
-        <w:rPr>
-          <w:rFonts w:ascii="Segoe UI" w:eastAsia="Times New Roman" w:hAnsi="Segoe UI" w:cs="Segoe UI"/>
-          <w:color w:val="212121"/>
-          <w:sz w:val="23"/>
-          <w:szCs w:val="23"/>
-          <w:lang w:eastAsia="en-GB"/>
-        </w:rPr>
-        <w:t>2. Methods: How did you accomplish it?</w:t>
-      </w:r>
-    </w:p>
-    <w:p>
-      <w:pPr>
-        <w:shd w:val="clear" w:color="auto" w:fill="FFFFFF"/>
-        <w:textAlignment w:val="baseline"/>
-        <w:rPr>
-          <w:rFonts w:ascii="Segoe UI" w:eastAsia="Times New Roman" w:hAnsi="Segoe UI" w:cs="Segoe UI"/>
-          <w:color w:val="212121"/>
-          <w:sz w:val="23"/>
-          <w:szCs w:val="23"/>
-          <w:lang w:eastAsia="en-GB"/>
-        </w:rPr>
-      </w:pPr>
-      <w:r>
-        <w:rPr>
-          <w:rFonts w:ascii="Segoe UI" w:eastAsia="Times New Roman" w:hAnsi="Segoe UI" w:cs="Segoe UI"/>
-          <w:color w:val="212121"/>
-          <w:sz w:val="23"/>
-          <w:szCs w:val="23"/>
-          <w:lang w:eastAsia="en-GB"/>
-        </w:rPr>
-        <w:t>3. Results: What did you accomplish?</w:t>
-      </w:r>
-    </w:p>
-    <w:p>
-      <w:pPr>
-        <w:shd w:val="clear" w:color="auto" w:fill="FFFFFF"/>
-        <w:textAlignment w:val="baseline"/>
-        <w:rPr>
-          <w:rFonts w:ascii="Segoe UI" w:eastAsia="Times New Roman" w:hAnsi="Segoe UI" w:cs="Segoe UI"/>
-          <w:color w:val="212121"/>
-          <w:sz w:val="23"/>
-          <w:szCs w:val="23"/>
-          <w:lang w:eastAsia="en-GB"/>
-        </w:rPr>
-      </w:pPr>
-      <w:r>
-        <w:rPr>
-          <w:rFonts w:ascii="Segoe UI" w:eastAsia="Times New Roman" w:hAnsi="Segoe UI" w:cs="Segoe UI"/>
-          <w:color w:val="212121"/>
-          <w:sz w:val="23"/>
-          <w:szCs w:val="23"/>
-          <w:lang w:eastAsia="en-GB"/>
-        </w:rPr>
-        <w:t>4. Discussion: what does it mean and what are the consequences?</w:t>
-      </w:r>
-    </w:p>
-    <w:p>
-      <w:pPr>
-        <w:pStyle w:val="Default"/>
-        <w:rPr>
-          <w:sz w:val="22"/>
-          <w:szCs w:val="22"/>
-        </w:rPr>
-      </w:pPr>
-    </w:p>
-    <w:p>
-      <w:pPr>
-        <w:pStyle w:val="Default"/>
-        <w:rPr>
-          <w:rFonts w:ascii="Arial" w:hAnsi="Arial" w:cs="Arial"/>
-          <w:color w:val="333333"/>
-          <w:sz w:val="20"/>
-          <w:szCs w:val="20"/>
-          <w:shd w:val="clear" w:color="auto" w:fill="FFFFFF"/>
-        </w:rPr>
-      </w:pPr>
-    </w:p>
-    <w:p>
-      <w:pPr>
-        <w:pStyle w:val="Default"/>
-        <w:rPr>
-          <w:rFonts w:ascii="Arial" w:hAnsi="Arial" w:cs="Arial"/>
-          <w:color w:val="333333"/>
-          <w:sz w:val="20"/>
-          <w:szCs w:val="20"/>
-          <w:shd w:val="clear" w:color="auto" w:fill="FFFFFF"/>
-        </w:rPr>
-      </w:pPr>
-      <w:r>
-        <w:rPr>
-          <w:rFonts w:ascii="Arial" w:hAnsi="Arial" w:cs="Arial"/>
-          <w:color w:val="333333"/>
-          <w:sz w:val="20"/>
-          <w:szCs w:val="20"/>
-          <w:shd w:val="clear" w:color="auto" w:fill="FFFFFF"/>
-        </w:rPr>
-        <w:t>Identify the problem you solved or the hypothesis you investigated.</w:t>
-      </w:r>
-    </w:p>
-    <w:p>
-      <w:pPr>
-        <w:pStyle w:val="Default"/>
-        <w:rPr>
-          <w:rFonts w:ascii="Arial" w:hAnsi="Arial" w:cs="Arial"/>
-          <w:color w:val="333333"/>
-          <w:sz w:val="20"/>
-          <w:szCs w:val="20"/>
-          <w:shd w:val="clear" w:color="auto" w:fill="FFFFFF"/>
-        </w:rPr>
-      </w:pPr>
-    </w:p>
-    <w:p>
-      <w:pPr>
-        <w:pStyle w:val="Default"/>
-        <w:rPr>
-          <w:rFonts w:ascii="Arial" w:hAnsi="Arial" w:cs="Arial"/>
-          <w:color w:val="333333"/>
-          <w:sz w:val="20"/>
-          <w:szCs w:val="20"/>
-          <w:shd w:val="clear" w:color="auto" w:fill="FFFFFF"/>
-        </w:rPr>
-      </w:pPr>
-      <w:r>
-        <w:rPr>
-          <w:rFonts w:ascii="Arial" w:hAnsi="Arial" w:cs="Arial"/>
-          <w:color w:val="333333"/>
-          <w:sz w:val="20"/>
-          <w:szCs w:val="20"/>
-          <w:shd w:val="clear" w:color="auto" w:fill="FFFFFF"/>
-        </w:rPr>
-        <w:t>What was your approach for investigating the problem? Don't go into detail about materials unless they were critical to your success. Do describe the most important variables if you have room.</w:t>
-      </w:r>
-    </w:p>
-    <w:p>
-      <w:pPr>
-        <w:pStyle w:val="Default"/>
-        <w:rPr>
-          <w:sz w:val="22"/>
-          <w:szCs w:val="22"/>
-        </w:rPr>
-      </w:pPr>
-    </w:p>
-    <w:p>
-      <w:pPr>
-        <w:pStyle w:val="Default"/>
-        <w:rPr>
-          <w:rFonts w:ascii="Arial" w:hAnsi="Arial" w:cs="Arial"/>
-          <w:color w:val="333333"/>
-          <w:sz w:val="20"/>
-          <w:szCs w:val="20"/>
-          <w:shd w:val="clear" w:color="auto" w:fill="FFFFFF"/>
-        </w:rPr>
-      </w:pPr>
-      <w:r>
-        <w:rPr>
-          <w:rFonts w:ascii="Arial" w:hAnsi="Arial" w:cs="Arial"/>
-          <w:color w:val="333333"/>
-          <w:sz w:val="20"/>
-          <w:szCs w:val="20"/>
-          <w:shd w:val="clear" w:color="auto" w:fill="FFFFFF"/>
-        </w:rPr>
-        <w:t>What answer did you obtain? Be specific and use numbers to describe your results. Do not use vague terms like "most" or "some."</w:t>
-      </w:r>
-    </w:p>
-    <w:p>
-      <w:pPr>
-        <w:pStyle w:val="Default"/>
-        <w:rPr>
-          <w:rFonts w:ascii="Arial" w:hAnsi="Arial" w:cs="Arial"/>
-          <w:color w:val="333333"/>
-          <w:sz w:val="20"/>
-          <w:szCs w:val="20"/>
-          <w:shd w:val="clear" w:color="auto" w:fill="FFFFFF"/>
-        </w:rPr>
-      </w:pPr>
-    </w:p>
-    <w:p>
-      <w:pPr>
-        <w:pStyle w:val="Default"/>
-        <w:rPr>
-          <w:rFonts w:ascii="Arial" w:hAnsi="Arial" w:cs="Arial"/>
-          <w:color w:val="333333"/>
-          <w:sz w:val="20"/>
-          <w:szCs w:val="20"/>
-          <w:shd w:val="clear" w:color="auto" w:fill="FFFFFF"/>
-        </w:rPr>
-      </w:pPr>
-      <w:r>
-        <w:rPr>
-          <w:rFonts w:ascii="Arial" w:hAnsi="Arial" w:cs="Arial"/>
-          <w:color w:val="333333"/>
-          <w:sz w:val="20"/>
-          <w:szCs w:val="20"/>
-          <w:shd w:val="clear" w:color="auto" w:fill="FFFFFF"/>
-        </w:rPr>
-        <w:t>State what your science fair project or invention contributes to the area you worked in. Did you meet your objectives? For an engineering project state whether you met your design criteria.</w:t>
-      </w:r>
-    </w:p>
-    <w:p>
-      <w:pPr>
-        <w:pStyle w:val="Default"/>
-        <w:rPr>
-          <w:sz w:val="22"/>
-          <w:szCs w:val="22"/>
-        </w:rPr>
-      </w:pPr>
-    </w:p>
-    <w:p>
-      <w:pPr>
-        <w:pStyle w:val="Default"/>
-      </w:pPr>
-      <w:r>
-        <w:rPr>
-          <w:sz w:val="22"/>
-          <w:szCs w:val="22"/>
-        </w:rPr>
-        <w:t>Replace this text with your project abstract. You should write the abstract such that it can be read and understood by the general public. You should write no more than 250 words in total</w:t>
-      </w:r>
-      <w:r>
-        <w:rPr>
-          <w:sz w:val="22"/>
-          <w:szCs w:val="22"/>
-        </w:rPr>
-        <w:t xml:space="preserve">. Your abstract should fit on ½ page A4 paper. </w:t>
-      </w:r>
-      <w:r>
-        <w:rPr>
-          <w:sz w:val="22"/>
-          <w:szCs w:val="22"/>
-        </w:rPr>
-        <w:t>You are encouraged to write the abstract such that it encourages external visitors to come and discuss your project with you. You should show your abstract to your supervisor and seek their approval for its publication in the Open Day Booklet.</w:t>
-      </w:r>
-      <w:r>
-        <w:rPr>
-          <w:sz w:val="22"/>
-          <w:szCs w:val="22"/>
-        </w:rPr>
-        <w:t xml:space="preserve"> When you save this file use the filename “</w:t>
-      </w:r>
-      <w:proofErr w:type="spellStart"/>
-      <w:r>
-        <w:rPr>
-          <w:sz w:val="22"/>
-          <w:szCs w:val="22"/>
-        </w:rPr>
-        <w:t>openday_abstract_</w:t>
-      </w:r>
-      <w:r>
-        <w:rPr>
-          <w:i/>
-          <w:sz w:val="22"/>
-          <w:szCs w:val="22"/>
-        </w:rPr>
-        <w:t>your</w:t>
-      </w:r>
-      <w:r>
-        <w:rPr>
-          <w:i/>
-          <w:sz w:val="22"/>
-          <w:szCs w:val="22"/>
-        </w:rPr>
-        <w:t>sur</w:t>
-      </w:r>
-      <w:r>
-        <w:rPr>
-          <w:i/>
-          <w:sz w:val="22"/>
-          <w:szCs w:val="22"/>
-        </w:rPr>
-        <w:t>name</w:t>
-      </w:r>
-      <w:proofErr w:type="spellEnd"/>
-      <w:r>
-        <w:rPr>
-          <w:sz w:val="22"/>
-          <w:szCs w:val="22"/>
-        </w:rPr>
-        <w:t>”</w:t>
-      </w:r>
-      <w:r>
-        <w:rPr>
-          <w:sz w:val="22"/>
-          <w:szCs w:val="22"/>
-        </w:rPr>
-        <w:t xml:space="preserve">. Do not forget to submit it to </w:t>
-      </w:r>
-      <w:proofErr w:type="spellStart"/>
-      <w:r>
-        <w:rPr>
-          <w:sz w:val="22"/>
-          <w:szCs w:val="22"/>
-        </w:rPr>
-        <w:t>F</w:t>
-      </w:r>
-      <w:r>
-        <w:rPr>
-          <w:sz w:val="22"/>
-          <w:szCs w:val="22"/>
-        </w:rPr>
-        <w:t>as</w:t>
-      </w:r>
-      <w:r>
-        <w:rPr>
-          <w:sz w:val="22"/>
-          <w:szCs w:val="22"/>
-        </w:rPr>
-        <w:t>er</w:t>
-      </w:r>
-      <w:proofErr w:type="spellEnd"/>
-      <w:r>
-        <w:rPr>
-          <w:sz w:val="22"/>
-          <w:szCs w:val="22"/>
-        </w:rPr>
-        <w:t xml:space="preserve"> by 11.59.59 on </w:t>
-      </w:r>
-      <w:r>
-        <w:rPr>
-          <w:sz w:val="22"/>
-          <w:szCs w:val="22"/>
-        </w:rPr>
-        <w:t>13</w:t>
-      </w:r>
-      <w:r>
-        <w:rPr>
-          <w:sz w:val="22"/>
-          <w:szCs w:val="22"/>
-          <w:vertAlign w:val="superscript"/>
-        </w:rPr>
-        <w:t>th</w:t>
-      </w:r>
-      <w:r>
-        <w:rPr>
-          <w:sz w:val="22"/>
-          <w:szCs w:val="22"/>
-        </w:rPr>
-        <w:t xml:space="preserve"> March 201</w:t>
-      </w:r>
-      <w:r>
-        <w:rPr>
-          <w:sz w:val="22"/>
-          <w:szCs w:val="22"/>
-        </w:rPr>
-        <w:t>9</w:t>
-      </w:r>
-      <w:r>
-        <w:rPr>
-          <w:sz w:val="22"/>
-          <w:szCs w:val="22"/>
-        </w:rPr>
-        <w:t>.</w:t>
-      </w:r>
-    </w:p>
-    <w:p/>
     <w:sectPr>
       <w:pgSz w:w="11900" w:h="16840"/>
       <w:pgMar w:top="1440" w:right="1800" w:bottom="1440" w:left="1800" w:header="708" w:footer="708" w:gutter="0"/>
@@ -806,7 +414,7 @@
 </file>
 
 <file path=word/styles.xml><?xml version="1.0" encoding="utf-8"?>
-<w:styles xmlns:mc="http://schemas.openxmlformats.org/markup-compatibility/2006" xmlns:r="http://schemas.openxmlformats.org/officeDocument/2006/relationships" xmlns:w="http://schemas.openxmlformats.org/wordprocessingml/2006/main" xmlns:w14="http://schemas.microsoft.com/office/word/2010/wordml" xmlns:w15="http://schemas.microsoft.com/office/word/2012/wordml" xmlns:w16se="http://schemas.microsoft.com/office/word/2015/wordml/symex" mc:Ignorable="w14 w15 w16se">
+<w:styles xmlns:mc="http://schemas.openxmlformats.org/markup-compatibility/2006" xmlns:r="http://schemas.openxmlformats.org/officeDocument/2006/relationships" xmlns:w="http://schemas.openxmlformats.org/wordprocessingml/2006/main" xmlns:w14="http://schemas.microsoft.com/office/word/2010/wordml" xmlns:w15="http://schemas.microsoft.com/office/word/2012/wordml" xmlns:w16cid="http://schemas.microsoft.com/office/word/2016/wordml/cid" xmlns:w16se="http://schemas.microsoft.com/office/word/2015/wordml/symex" mc:Ignorable="w14 w15 w16se w16cid">
   <w:docDefaults>
     <w:rPrDefault>
       <w:rPr>
@@ -818,7 +426,7 @@
     </w:rPrDefault>
     <w:pPrDefault/>
   </w:docDefaults>
-  <w:latentStyles w:defLockedState="0" w:defUIPriority="99" w:defSemiHidden="0" w:defUnhideWhenUsed="0" w:defQFormat="0" w:count="371">
+  <w:latentStyles w:defLockedState="0" w:defUIPriority="99" w:defSemiHidden="0" w:defUnhideWhenUsed="0" w:defQFormat="0" w:count="375">
     <w:lsdException w:name="Normal" w:uiPriority="0" w:qFormat="1"/>
     <w:lsdException w:name="heading 1" w:uiPriority="9" w:qFormat="1"/>
     <w:lsdException w:name="heading 2" w:semiHidden="1" w:uiPriority="9" w:unhideWhenUsed="1" w:qFormat="1"/>
@@ -924,7 +532,6 @@
     <w:lsdException w:name="HTML Sample" w:semiHidden="1" w:unhideWhenUsed="1"/>
     <w:lsdException w:name="HTML Typewriter" w:semiHidden="1" w:unhideWhenUsed="1"/>
     <w:lsdException w:name="HTML Variable" w:semiHidden="1" w:unhideWhenUsed="1"/>
-    <w:lsdException w:name="Normal Table" w:semiHidden="1" w:unhideWhenUsed="1"/>
     <w:lsdException w:name="annotation subject" w:semiHidden="1" w:unhideWhenUsed="1"/>
     <w:lsdException w:name="No List" w:semiHidden="1" w:unhideWhenUsed="1"/>
     <w:lsdException w:name="Outline List 1" w:semiHidden="1" w:unhideWhenUsed="1"/>
@@ -968,10 +575,8 @@
     <w:lsdException w:name="Table Elegant" w:semiHidden="1" w:unhideWhenUsed="1"/>
     <w:lsdException w:name="Table Professional" w:semiHidden="1" w:unhideWhenUsed="1"/>
     <w:lsdException w:name="Table Subtle 1" w:semiHidden="1" w:unhideWhenUsed="1"/>
-    <w:lsdException w:name="Table Subtle 2" w:semiHidden="1" w:unhideWhenUsed="1"/>
     <w:lsdException w:name="Table Web 1" w:semiHidden="1" w:unhideWhenUsed="1"/>
     <w:lsdException w:name="Table Web 2" w:semiHidden="1" w:unhideWhenUsed="1"/>
-    <w:lsdException w:name="Table Web 3" w:semiHidden="1" w:unhideWhenUsed="1"/>
     <w:lsdException w:name="Balloon Text" w:semiHidden="1" w:unhideWhenUsed="1"/>
     <w:lsdException w:name="Table Grid" w:uiPriority="59"/>
     <w:lsdException w:name="Table Theme" w:semiHidden="1" w:unhideWhenUsed="1"/>
@@ -1181,6 +786,10 @@
     <w:lsdException w:name="List Table 5 Dark Accent 6" w:uiPriority="50"/>
     <w:lsdException w:name="List Table 6 Colorful Accent 6" w:uiPriority="51"/>
     <w:lsdException w:name="List Table 7 Colorful Accent 6" w:uiPriority="52"/>
+    <w:lsdException w:name="Mention" w:semiHidden="1" w:unhideWhenUsed="1"/>
+    <w:lsdException w:name="Smart Hyperlink" w:semiHidden="1" w:unhideWhenUsed="1"/>
+    <w:lsdException w:name="Hashtag" w:semiHidden="1" w:unhideWhenUsed="1"/>
+    <w:lsdException w:name="Unresolved Mention" w:semiHidden="1" w:unhideWhenUsed="1"/>
   </w:latentStyles>
   <w:style w:type="paragraph" w:default="1" w:styleId="Normal">
     <w:name w:val="Normal"/>

</xml_diff>

<commit_message>
small updates to poster and abstract
</commit_message>
<xml_diff>
--- a/Documents/openday_abstract_Roper-Blackman.docx
+++ b/Documents/openday_abstract_Roper-Blackman.docx
@@ -20,18 +20,7 @@
           <w:sz w:val="22"/>
           <w:szCs w:val="22"/>
         </w:rPr>
-        <w:t>Iden</w:t>
-      </w:r>
-      <w:bookmarkStart w:id="0" w:name="_GoBack"/>
-      <w:bookmarkEnd w:id="0"/>
-      <w:r>
-        <w:rPr>
-          <w:b/>
-          <w:bCs/>
-          <w:sz w:val="22"/>
-          <w:szCs w:val="22"/>
-        </w:rPr>
-        <w:t>tifying Aircraft from above</w:t>
+        <w:t>Identifying Aircraft from above</w:t>
       </w:r>
     </w:p>
     <w:p>
@@ -132,14 +121,14 @@
       <w:pPr>
         <w:pStyle w:val="Default"/>
         <w:rPr>
-          <w:ins w:id="1" w:author="Sebastian Halder" w:date="2019-03-11T14:10:00Z"/>
-          <w:del w:id="2" w:author="Kai Roper-Blackman" w:date="2019-03-11T21:11:00Z"/>
+          <w:color w:val="auto"/>
           <w:sz w:val="22"/>
           <w:szCs w:val="22"/>
         </w:rPr>
       </w:pPr>
       <w:r>
         <w:rPr>
+          <w:color w:val="auto"/>
           <w:sz w:val="22"/>
           <w:szCs w:val="22"/>
         </w:rPr>
@@ -147,6 +136,7 @@
       </w:r>
       <w:r>
         <w:rPr>
+          <w:color w:val="auto"/>
           <w:sz w:val="22"/>
           <w:szCs w:val="22"/>
         </w:rPr>
@@ -154,6 +144,7 @@
       </w:r>
       <w:r>
         <w:rPr>
+          <w:color w:val="auto"/>
           <w:sz w:val="22"/>
           <w:szCs w:val="22"/>
         </w:rPr>
@@ -161,6 +152,7 @@
       </w:r>
       <w:r>
         <w:rPr>
+          <w:color w:val="auto"/>
           <w:sz w:val="22"/>
           <w:szCs w:val="22"/>
         </w:rPr>
@@ -168,6 +160,7 @@
       </w:r>
       <w:r>
         <w:rPr>
+          <w:color w:val="auto"/>
           <w:sz w:val="22"/>
           <w:szCs w:val="22"/>
         </w:rPr>
@@ -175,6 +168,7 @@
       </w:r>
       <w:r>
         <w:rPr>
+          <w:color w:val="auto"/>
           <w:sz w:val="22"/>
           <w:szCs w:val="22"/>
         </w:rPr>
@@ -182,6 +176,7 @@
       </w:r>
       <w:r>
         <w:rPr>
+          <w:color w:val="auto"/>
           <w:sz w:val="22"/>
           <w:szCs w:val="22"/>
         </w:rPr>
@@ -189,6 +184,7 @@
       </w:r>
       <w:r>
         <w:rPr>
+          <w:color w:val="auto"/>
           <w:sz w:val="22"/>
           <w:szCs w:val="22"/>
         </w:rPr>
@@ -196,6 +192,7 @@
       </w:r>
       <w:r>
         <w:rPr>
+          <w:color w:val="auto"/>
           <w:sz w:val="22"/>
           <w:szCs w:val="22"/>
         </w:rPr>
@@ -203,6 +200,7 @@
       </w:r>
       <w:r>
         <w:rPr>
+          <w:color w:val="auto"/>
           <w:sz w:val="22"/>
           <w:szCs w:val="22"/>
         </w:rPr>
@@ -210,6 +208,7 @@
       </w:r>
       <w:r>
         <w:rPr>
+          <w:color w:val="auto"/>
           <w:sz w:val="22"/>
           <w:szCs w:val="22"/>
         </w:rPr>
@@ -217,6 +216,7 @@
       </w:r>
       <w:r>
         <w:rPr>
+          <w:color w:val="auto"/>
           <w:sz w:val="22"/>
           <w:szCs w:val="22"/>
         </w:rPr>
@@ -224,6 +224,7 @@
       </w:r>
       <w:r>
         <w:rPr>
+          <w:color w:val="auto"/>
           <w:sz w:val="22"/>
           <w:szCs w:val="22"/>
         </w:rPr>
@@ -231,6 +232,7 @@
       </w:r>
       <w:r>
         <w:rPr>
+          <w:color w:val="auto"/>
           <w:sz w:val="22"/>
           <w:szCs w:val="22"/>
         </w:rPr>
@@ -238,6 +240,7 @@
       </w:r>
       <w:r>
         <w:rPr>
+          <w:color w:val="auto"/>
           <w:sz w:val="22"/>
           <w:szCs w:val="22"/>
         </w:rPr>
@@ -245,30 +248,26 @@
       </w:r>
       <w:r>
         <w:rPr>
-          <w:sz w:val="22"/>
-          <w:szCs w:val="22"/>
-        </w:rPr>
-        <w:t xml:space="preserve">The development of object recognition is </w:t>
-      </w:r>
-      <w:r>
-        <w:rPr>
-          <w:sz w:val="22"/>
-          <w:szCs w:val="22"/>
-        </w:rPr>
-        <w:t xml:space="preserve">the center of many companies’ business models </w:t>
-      </w:r>
-      <w:del w:id="3" w:author="Kai Roper-Blackman" w:date="2019-03-11T21:08:00Z">
-        <w:r>
-          <w:rPr>
+          <w:color w:val="auto"/>
+          <w:sz w:val="22"/>
+          <w:szCs w:val="22"/>
+        </w:rPr>
+        <w:t xml:space="preserve">The development of object recognition is the center of many companies’ business models </w:t>
+      </w:r>
+      <w:del w:id="0" w:author="Kai Roper-Blackman" w:date="2019-03-11T21:08:00Z">
+        <w:r>
+          <w:rPr>
+            <w:color w:val="auto"/>
             <w:sz w:val="22"/>
             <w:szCs w:val="22"/>
           </w:rPr>
           <w:delText>and objectives.</w:delText>
         </w:r>
       </w:del>
-      <w:ins w:id="4" w:author="Kai Roper-Blackman" w:date="2019-03-11T21:08:00Z">
-        <w:r>
-          <w:rPr>
+      <w:ins w:id="1" w:author="Kai Roper-Blackman" w:date="2019-03-11T21:08:00Z">
+        <w:r>
+          <w:rPr>
+            <w:color w:val="auto"/>
             <w:sz w:val="22"/>
             <w:szCs w:val="22"/>
           </w:rPr>
@@ -277,246 +276,289 @@
       </w:ins>
       <w:r>
         <w:rPr>
-          <w:sz w:val="22"/>
-          <w:szCs w:val="22"/>
-        </w:rPr>
-        <w:t>.</w:t>
-      </w:r>
-      <w:r>
-        <w:rPr>
-          <w:sz w:val="22"/>
-          <w:szCs w:val="22"/>
-        </w:rPr>
-        <w:t xml:space="preserve"> </w:t>
+          <w:color w:val="auto"/>
+          <w:sz w:val="22"/>
+          <w:szCs w:val="22"/>
+        </w:rPr>
+        <w:t xml:space="preserve"> making aircraft identification such an interesting topic to research.</w:t>
       </w:r>
     </w:p>
     <w:p>
       <w:pPr>
         <w:pStyle w:val="Default"/>
         <w:rPr>
+          <w:color w:val="auto"/>
           <w:sz w:val="22"/>
           <w:szCs w:val="22"/>
         </w:rPr>
       </w:pPr>
-      <w:r>
-        <w:rPr>
-          <w:sz w:val="22"/>
-          <w:szCs w:val="22"/>
-        </w:rPr>
-        <w:t xml:space="preserve">To </w:t>
-      </w:r>
-      <w:ins w:id="5" w:author="Kai Roper-Blackman" w:date="2019-03-11T20:06:00Z">
-        <w:r>
-          <w:rPr>
-            <w:sz w:val="22"/>
-            <w:szCs w:val="22"/>
-          </w:rPr>
-          <w:t>allow a computer to identify aircraft</w:t>
-        </w:r>
-      </w:ins>
-      <w:del w:id="6" w:author="Kai Roper-Blackman" w:date="2019-03-11T20:06:00Z">
-        <w:r>
-          <w:rPr>
-            <w:sz w:val="22"/>
-            <w:szCs w:val="22"/>
-          </w:rPr>
-          <w:delText>u</w:delText>
+    </w:p>
+    <w:p>
+      <w:pPr>
+        <w:pStyle w:val="Default"/>
+        <w:rPr>
+          <w:ins w:id="2" w:author="Sebastian Halder" w:date="2019-03-11T14:10:00Z"/>
+          <w:del w:id="3" w:author="Kai Roper-Blackman" w:date="2019-03-11T21:11:00Z"/>
+          <w:color w:val="auto"/>
+          <w:sz w:val="22"/>
+          <w:szCs w:val="22"/>
+        </w:rPr>
+      </w:pPr>
+    </w:p>
+    <w:p>
+      <w:pPr>
+        <w:pStyle w:val="Default"/>
+        <w:rPr>
+          <w:color w:val="auto"/>
+          <w:sz w:val="22"/>
+          <w:szCs w:val="22"/>
+        </w:rPr>
+      </w:pPr>
+      <w:r>
+        <w:rPr>
+          <w:color w:val="auto"/>
+          <w:sz w:val="22"/>
+          <w:szCs w:val="22"/>
+        </w:rPr>
+        <w:t>E</w:t>
+      </w:r>
+      <w:ins w:id="4" w:author="Kai Roper-Blackman" w:date="2019-03-11T20:04:00Z">
+        <w:r>
+          <w:rPr>
+            <w:color w:val="auto"/>
+            <w:sz w:val="22"/>
+            <w:szCs w:val="22"/>
+          </w:rPr>
+          <w:t xml:space="preserve">xisting </w:t>
+        </w:r>
+      </w:ins>
+      <w:ins w:id="5" w:author="Kai Roper-Blackman" w:date="2019-03-11T20:01:00Z">
+        <w:r>
+          <w:rPr>
+            <w:color w:val="auto"/>
+            <w:sz w:val="22"/>
+            <w:szCs w:val="22"/>
+          </w:rPr>
+          <w:t xml:space="preserve">images </w:t>
+        </w:r>
+      </w:ins>
+      <w:ins w:id="6" w:author="Kai Roper-Blackman" w:date="2019-03-11T20:04:00Z">
+        <w:r>
+          <w:rPr>
+            <w:color w:val="auto"/>
+            <w:sz w:val="22"/>
+            <w:szCs w:val="22"/>
+          </w:rPr>
+          <w:t xml:space="preserve">of ground and aircraft </w:t>
+        </w:r>
+      </w:ins>
+      <w:r>
+        <w:rPr>
+          <w:color w:val="auto"/>
+          <w:sz w:val="22"/>
+          <w:szCs w:val="22"/>
+        </w:rPr>
+        <w:t>are</w:t>
+      </w:r>
+      <w:ins w:id="7" w:author="Kai Roper-Blackman" w:date="2019-03-11T20:04:00Z">
+        <w:r>
+          <w:rPr>
+            <w:color w:val="auto"/>
+            <w:sz w:val="22"/>
+            <w:szCs w:val="22"/>
+          </w:rPr>
+          <w:t xml:space="preserve"> </w:t>
+        </w:r>
+      </w:ins>
+      <w:ins w:id="8" w:author="Kai Roper-Blackman" w:date="2019-03-11T20:01:00Z">
+        <w:r>
+          <w:rPr>
+            <w:color w:val="auto"/>
+            <w:sz w:val="22"/>
+            <w:szCs w:val="22"/>
+          </w:rPr>
+          <w:t>pre</w:t>
+        </w:r>
+      </w:ins>
+      <w:ins w:id="9" w:author="Kai Roper-Blackman" w:date="2019-03-11T20:02:00Z">
+        <w:r>
+          <w:rPr>
+            <w:color w:val="auto"/>
+            <w:sz w:val="22"/>
+            <w:szCs w:val="22"/>
+          </w:rPr>
+          <w:t>-</w:t>
+        </w:r>
+      </w:ins>
+      <w:ins w:id="10" w:author="Kai Roper-Blackman" w:date="2019-03-11T20:01:00Z">
+        <w:r>
+          <w:rPr>
+            <w:color w:val="auto"/>
+            <w:sz w:val="22"/>
+            <w:szCs w:val="22"/>
+          </w:rPr>
+          <w:t xml:space="preserve">processed </w:t>
+        </w:r>
+      </w:ins>
+      <w:r>
+        <w:rPr>
+          <w:color w:val="auto"/>
+          <w:sz w:val="22"/>
+          <w:szCs w:val="22"/>
+        </w:rPr>
+        <w:t>using Histogram of G</w:t>
+      </w:r>
+      <w:bookmarkStart w:id="11" w:name="_GoBack"/>
+      <w:bookmarkEnd w:id="11"/>
+      <w:r>
+        <w:rPr>
+          <w:color w:val="auto"/>
+          <w:sz w:val="22"/>
+          <w:szCs w:val="22"/>
+        </w:rPr>
+        <w:t>radients to create feature descriptors.</w:t>
+      </w:r>
+      <w:ins w:id="12" w:author="Kai Roper-Blackman" w:date="2019-03-11T20:01:00Z">
+        <w:r>
+          <w:rPr>
+            <w:color w:val="auto"/>
+            <w:sz w:val="22"/>
+            <w:szCs w:val="22"/>
+          </w:rPr>
+          <w:t xml:space="preserve"> </w:t>
+        </w:r>
+      </w:ins>
+      <w:ins w:id="13" w:author="Kai Roper-Blackman" w:date="2019-03-11T20:03:00Z">
+        <w:r>
+          <w:rPr>
+            <w:color w:val="auto"/>
+            <w:sz w:val="22"/>
+            <w:szCs w:val="22"/>
+          </w:rPr>
+          <w:t>Feature</w:t>
+        </w:r>
+      </w:ins>
+      <w:ins w:id="14" w:author="Kai Roper-Blackman" w:date="2019-03-11T20:01:00Z">
+        <w:r>
+          <w:rPr>
+            <w:color w:val="auto"/>
+            <w:sz w:val="22"/>
+            <w:szCs w:val="22"/>
+          </w:rPr>
+          <w:t xml:space="preserve"> descriptors </w:t>
+        </w:r>
+      </w:ins>
+      <w:r>
+        <w:rPr>
+          <w:color w:val="auto"/>
+          <w:sz w:val="22"/>
+          <w:szCs w:val="22"/>
+        </w:rPr>
+        <w:t>describe the orientation of</w:t>
+      </w:r>
+      <w:r>
+        <w:rPr>
+          <w:color w:val="auto"/>
+          <w:sz w:val="22"/>
+          <w:szCs w:val="22"/>
+        </w:rPr>
+        <w:t xml:space="preserve"> a</w:t>
+      </w:r>
+      <w:r>
+        <w:rPr>
+          <w:color w:val="auto"/>
+          <w:sz w:val="22"/>
+          <w:szCs w:val="22"/>
+        </w:rPr>
+        <w:t xml:space="preserve"> gradient within an image subsection</w:t>
+      </w:r>
+      <w:ins w:id="15" w:author="Kai Roper-Blackman" w:date="2019-03-11T20:03:00Z">
+        <w:r>
+          <w:rPr>
+            <w:color w:val="auto"/>
+            <w:sz w:val="22"/>
+            <w:szCs w:val="22"/>
+          </w:rPr>
+          <w:t>.</w:t>
+        </w:r>
+      </w:ins>
+      <w:r>
+        <w:rPr>
+          <w:color w:val="auto"/>
+          <w:sz w:val="22"/>
+          <w:szCs w:val="22"/>
+        </w:rPr>
+        <w:t xml:space="preserve"> Support vector machines are </w:t>
+      </w:r>
+      <w:r>
+        <w:rPr>
+          <w:color w:val="auto"/>
+          <w:sz w:val="22"/>
+          <w:szCs w:val="22"/>
+        </w:rPr>
+        <w:t>passed</w:t>
+      </w:r>
+      <w:ins w:id="16" w:author="Kai Roper-Blackman" w:date="2019-03-11T20:05:00Z">
+        <w:r>
+          <w:rPr>
+            <w:color w:val="auto"/>
+            <w:sz w:val="22"/>
+            <w:szCs w:val="22"/>
+          </w:rPr>
+          <w:t xml:space="preserve"> feature descriptors</w:t>
+        </w:r>
+      </w:ins>
+      <w:ins w:id="17" w:author="Kai Roper-Blackman" w:date="2019-03-11T20:03:00Z">
+        <w:r>
+          <w:rPr>
+            <w:color w:val="auto"/>
+            <w:sz w:val="22"/>
+            <w:szCs w:val="22"/>
+          </w:rPr>
+          <w:t xml:space="preserve"> </w:t>
+        </w:r>
+      </w:ins>
+      <w:r>
+        <w:rPr>
+          <w:color w:val="auto"/>
+          <w:sz w:val="22"/>
+          <w:szCs w:val="22"/>
+        </w:rPr>
+        <w:t>with labels</w:t>
+      </w:r>
+      <w:ins w:id="18" w:author="Kai Roper-Blackman" w:date="2019-03-11T20:14:00Z">
+        <w:r>
+          <w:rPr>
+            <w:color w:val="auto"/>
+            <w:sz w:val="22"/>
+            <w:szCs w:val="22"/>
+          </w:rPr>
+          <w:t xml:space="preserve"> </w:t>
+        </w:r>
+      </w:ins>
+      <w:r>
+        <w:rPr>
+          <w:color w:val="auto"/>
+          <w:sz w:val="22"/>
+          <w:szCs w:val="22"/>
+        </w:rPr>
+        <w:t>for training</w:t>
+      </w:r>
+      <w:del w:id="19" w:author="Kai Roper-Blackman" w:date="2019-03-11T20:04:00Z">
+        <w:r>
+          <w:rPr>
+            <w:color w:val="auto"/>
+            <w:sz w:val="22"/>
+            <w:szCs w:val="22"/>
+          </w:rPr>
+          <w:delText xml:space="preserve">are </w:delText>
         </w:r>
       </w:del>
-      <w:del w:id="7" w:author="Kai Roper-Blackman" w:date="2019-03-11T20:05:00Z">
-        <w:r>
-          <w:rPr>
-            <w:sz w:val="22"/>
-            <w:szCs w:val="22"/>
-          </w:rPr>
-          <w:delText>ndertake this task</w:delText>
-        </w:r>
-      </w:del>
-      <w:r>
-        <w:rPr>
-          <w:sz w:val="22"/>
-          <w:szCs w:val="22"/>
-        </w:rPr>
-        <w:t xml:space="preserve">, </w:t>
-      </w:r>
-      <w:ins w:id="8" w:author="Kai Roper-Blackman" w:date="2019-03-11T20:04:00Z">
-        <w:r>
-          <w:rPr>
-            <w:sz w:val="22"/>
-            <w:szCs w:val="22"/>
-          </w:rPr>
-          <w:t xml:space="preserve">existing </w:t>
-        </w:r>
-      </w:ins>
-      <w:ins w:id="9" w:author="Kai Roper-Blackman" w:date="2019-03-11T20:01:00Z">
-        <w:r>
-          <w:rPr>
-            <w:sz w:val="22"/>
-            <w:szCs w:val="22"/>
-          </w:rPr>
-          <w:t xml:space="preserve">images </w:t>
-        </w:r>
-      </w:ins>
-      <w:ins w:id="10" w:author="Kai Roper-Blackman" w:date="2019-03-11T20:04:00Z">
-        <w:r>
-          <w:rPr>
-            <w:sz w:val="22"/>
-            <w:szCs w:val="22"/>
-          </w:rPr>
-          <w:t xml:space="preserve">of ground and aircraft are </w:t>
-        </w:r>
-      </w:ins>
-      <w:ins w:id="11" w:author="Kai Roper-Blackman" w:date="2019-03-11T20:01:00Z">
-        <w:r>
-          <w:rPr>
-            <w:sz w:val="22"/>
-            <w:szCs w:val="22"/>
-          </w:rPr>
-          <w:t>pre</w:t>
-        </w:r>
-      </w:ins>
-      <w:ins w:id="12" w:author="Kai Roper-Blackman" w:date="2019-03-11T20:02:00Z">
-        <w:r>
-          <w:rPr>
-            <w:sz w:val="22"/>
-            <w:szCs w:val="22"/>
-          </w:rPr>
-          <w:t>-</w:t>
-        </w:r>
-      </w:ins>
-      <w:ins w:id="13" w:author="Kai Roper-Blackman" w:date="2019-03-11T20:01:00Z">
-        <w:r>
-          <w:rPr>
-            <w:sz w:val="22"/>
-            <w:szCs w:val="22"/>
-          </w:rPr>
-          <w:t xml:space="preserve">processed creating feature descriptors. </w:t>
-        </w:r>
-      </w:ins>
-      <w:ins w:id="14" w:author="Kai Roper-Blackman" w:date="2019-03-11T20:03:00Z">
-        <w:r>
-          <w:rPr>
-            <w:sz w:val="22"/>
-            <w:szCs w:val="22"/>
-          </w:rPr>
-          <w:t>Feature</w:t>
-        </w:r>
-      </w:ins>
-      <w:ins w:id="15" w:author="Kai Roper-Blackman" w:date="2019-03-11T20:01:00Z">
-        <w:r>
-          <w:rPr>
-            <w:sz w:val="22"/>
-            <w:szCs w:val="22"/>
-          </w:rPr>
-          <w:t xml:space="preserve"> descriptors are numer</w:t>
-        </w:r>
-      </w:ins>
-      <w:ins w:id="16" w:author="Kai Roper-Blackman" w:date="2019-03-11T20:03:00Z">
-        <w:r>
-          <w:rPr>
-            <w:sz w:val="22"/>
-            <w:szCs w:val="22"/>
-          </w:rPr>
-          <w:t xml:space="preserve">ical arrays of data that describe segments of an image. </w:t>
-        </w:r>
-      </w:ins>
-      <w:del w:id="17" w:author="Kai Roper-Blackman" w:date="2019-03-11T20:03:00Z">
-        <w:r>
-          <w:rPr>
-            <w:sz w:val="22"/>
-            <w:szCs w:val="22"/>
-          </w:rPr>
-          <w:delText>m</w:delText>
-        </w:r>
-      </w:del>
-      <w:ins w:id="18" w:author="Kai Roper-Blackman" w:date="2019-03-11T20:03:00Z">
-        <w:r>
-          <w:rPr>
-            <w:sz w:val="22"/>
-            <w:szCs w:val="22"/>
-          </w:rPr>
-          <w:t>M</w:t>
-        </w:r>
-      </w:ins>
-      <w:r>
-        <w:rPr>
-          <w:sz w:val="22"/>
-          <w:szCs w:val="22"/>
-        </w:rPr>
-        <w:t xml:space="preserve">achine learning </w:t>
-      </w:r>
-      <w:r>
-        <w:rPr>
-          <w:sz w:val="22"/>
-          <w:szCs w:val="22"/>
-        </w:rPr>
-        <w:t xml:space="preserve">models </w:t>
-      </w:r>
-      <w:ins w:id="19" w:author="Kai Roper-Blackman" w:date="2019-03-11T20:03:00Z">
-        <w:r>
-          <w:rPr>
-            <w:sz w:val="22"/>
-            <w:szCs w:val="22"/>
-          </w:rPr>
-          <w:t xml:space="preserve">are then provided with </w:t>
-        </w:r>
-      </w:ins>
-      <w:ins w:id="20" w:author="Kai Roper-Blackman" w:date="2019-03-11T20:05:00Z">
-        <w:r>
-          <w:rPr>
-            <w:sz w:val="22"/>
-            <w:szCs w:val="22"/>
-          </w:rPr>
-          <w:t>these feature descriptors</w:t>
-        </w:r>
-      </w:ins>
-      <w:ins w:id="21" w:author="Kai Roper-Blackman" w:date="2019-03-11T20:03:00Z">
-        <w:r>
-          <w:rPr>
-            <w:sz w:val="22"/>
-            <w:szCs w:val="22"/>
-          </w:rPr>
-          <w:t xml:space="preserve"> </w:t>
-        </w:r>
-      </w:ins>
-      <w:r>
-        <w:rPr>
-          <w:sz w:val="22"/>
-          <w:szCs w:val="22"/>
-        </w:rPr>
-        <w:t>with labels</w:t>
-      </w:r>
-      <w:ins w:id="22" w:author="Kai Roper-Blackman" w:date="2019-03-11T20:14:00Z">
-        <w:r>
-          <w:rPr>
-            <w:sz w:val="22"/>
-            <w:szCs w:val="22"/>
-          </w:rPr>
-          <w:t xml:space="preserve"> </w:t>
-        </w:r>
-      </w:ins>
-      <w:ins w:id="23" w:author="Kai Roper-Blackman" w:date="2019-03-11T20:04:00Z">
-        <w:r>
-          <w:rPr>
-            <w:sz w:val="22"/>
-            <w:szCs w:val="22"/>
-          </w:rPr>
-          <w:t>to</w:t>
-        </w:r>
-      </w:ins>
-      <w:del w:id="24" w:author="Kai Roper-Blackman" w:date="2019-03-11T20:04:00Z">
-        <w:r>
-          <w:rPr>
-            <w:sz w:val="22"/>
-            <w:szCs w:val="22"/>
-          </w:rPr>
-          <w:delText xml:space="preserve">are </w:delText>
-        </w:r>
-      </w:del>
-      <w:ins w:id="25" w:author="Sebastian Halder" w:date="2019-03-11T14:11:00Z">
-        <w:del w:id="26" w:author="Kai Roper-Blackman" w:date="2019-03-11T20:04:00Z">
+      <w:ins w:id="20" w:author="Sebastian Halder" w:date="2019-03-11T14:11:00Z">
+        <w:del w:id="21" w:author="Kai Roper-Blackman" w:date="2019-03-11T20:04:00Z">
           <w:r>
             <w:rPr>
+              <w:color w:val="auto"/>
               <w:sz w:val="22"/>
               <w:szCs w:val="22"/>
             </w:rPr>
@@ -524,9 +566,10 @@
           </w:r>
         </w:del>
       </w:ins>
-      <w:del w:id="27" w:author="Kai Roper-Blackman" w:date="2019-03-11T20:04:00Z">
-        <w:r>
-          <w:rPr>
+      <w:del w:id="22" w:author="Kai Roper-Blackman" w:date="2019-03-11T20:04:00Z">
+        <w:r>
+          <w:rPr>
+            <w:color w:val="auto"/>
             <w:sz w:val="22"/>
             <w:szCs w:val="22"/>
           </w:rPr>
@@ -534,24 +577,27 @@
         </w:r>
         <w:r>
           <w:rPr>
-            <w:sz w:val="22"/>
-            <w:szCs w:val="22"/>
-          </w:rPr>
-          <w:delText>ground images</w:delText>
+            <w:color w:val="auto"/>
+            <w:sz w:val="22"/>
+            <w:szCs w:val="22"/>
+          </w:rPr>
+          <w:delText>ground</w:delText>
         </w:r>
       </w:del>
-      <w:ins w:id="28" w:author="Kai Roper-Blackman" w:date="2019-03-11T20:05:00Z">
-        <w:r>
-          <w:rPr>
-            <w:sz w:val="22"/>
-            <w:szCs w:val="22"/>
-          </w:rPr>
-          <w:t xml:space="preserve"> train the model.</w:t>
-        </w:r>
-      </w:ins>
-      <w:del w:id="29" w:author="Kai Roper-Blackman" w:date="2019-03-11T20:05:00Z">
-        <w:r>
-          <w:rPr>
+      <w:ins w:id="23" w:author="Kai Roper-Blackman" w:date="2019-03-11T20:05:00Z">
+        <w:r>
+          <w:rPr>
+            <w:color w:val="auto"/>
+            <w:sz w:val="22"/>
+            <w:szCs w:val="22"/>
+          </w:rPr>
+          <w:t>.</w:t>
+        </w:r>
+      </w:ins>
+      <w:del w:id="24" w:author="Kai Roper-Blackman" w:date="2019-03-11T20:05:00Z">
+        <w:r>
+          <w:rPr>
+            <w:color w:val="auto"/>
             <w:sz w:val="22"/>
             <w:szCs w:val="22"/>
           </w:rPr>
@@ -560,368 +606,143 @@
       </w:del>
       <w:r>
         <w:rPr>
-          <w:sz w:val="22"/>
-          <w:szCs w:val="22"/>
-        </w:rPr>
-        <w:t xml:space="preserve"> The model</w:t>
-      </w:r>
-      <w:ins w:id="30" w:author="Kai Roper-Blackman" w:date="2019-03-11T20:08:00Z">
-        <w:r>
-          <w:rPr>
-            <w:sz w:val="22"/>
-            <w:szCs w:val="22"/>
-          </w:rPr>
-          <w:t xml:space="preserve"> then</w:t>
-        </w:r>
-      </w:ins>
-      <w:r>
-        <w:rPr>
-          <w:sz w:val="22"/>
-          <w:szCs w:val="22"/>
-        </w:rPr>
-        <w:t xml:space="preserve"> form</w:t>
-      </w:r>
-      <w:ins w:id="31" w:author="Kai Roper-Blackman" w:date="2019-03-11T20:08:00Z">
-        <w:r>
-          <w:rPr>
-            <w:sz w:val="22"/>
-            <w:szCs w:val="22"/>
-          </w:rPr>
-          <w:t>s</w:t>
-        </w:r>
-      </w:ins>
-      <w:ins w:id="32" w:author="Sebastian Halder" w:date="2019-03-11T14:11:00Z">
-        <w:del w:id="33" w:author="Kai Roper-Blackman" w:date="2019-03-11T20:08:00Z">
+          <w:color w:val="auto"/>
+          <w:sz w:val="22"/>
+          <w:szCs w:val="22"/>
+        </w:rPr>
+        <w:t xml:space="preserve"> </w:t>
+      </w:r>
+      <w:r>
+        <w:rPr>
+          <w:color w:val="auto"/>
+          <w:sz w:val="22"/>
+          <w:szCs w:val="22"/>
+        </w:rPr>
+        <w:t xml:space="preserve">Once </w:t>
+      </w:r>
+      <w:r>
+        <w:rPr>
+          <w:color w:val="auto"/>
+          <w:sz w:val="22"/>
+          <w:szCs w:val="22"/>
+        </w:rPr>
+        <w:t xml:space="preserve">training is </w:t>
+      </w:r>
+      <w:r>
+        <w:rPr>
+          <w:color w:val="auto"/>
+          <w:sz w:val="22"/>
+          <w:szCs w:val="22"/>
+        </w:rPr>
+        <w:t xml:space="preserve">completed, </w:t>
+      </w:r>
+      <w:r>
+        <w:rPr>
+          <w:color w:val="auto"/>
+          <w:sz w:val="22"/>
+          <w:szCs w:val="22"/>
+        </w:rPr>
+        <w:t xml:space="preserve">the </w:t>
+      </w:r>
+      <w:r>
+        <w:rPr>
+          <w:color w:val="auto"/>
+          <w:sz w:val="22"/>
+          <w:szCs w:val="22"/>
+        </w:rPr>
+        <w:t xml:space="preserve">support vector machine </w:t>
+      </w:r>
+      <w:r>
+        <w:rPr>
+          <w:color w:val="auto"/>
+          <w:sz w:val="22"/>
+          <w:szCs w:val="22"/>
+        </w:rPr>
+        <w:t>accepts a</w:t>
+      </w:r>
+      <w:r>
+        <w:rPr>
+          <w:color w:val="auto"/>
+          <w:sz w:val="22"/>
+          <w:szCs w:val="22"/>
+        </w:rPr>
+        <w:t xml:space="preserve"> </w:t>
+      </w:r>
+      <w:r>
+        <w:rPr>
+          <w:color w:val="auto"/>
+          <w:sz w:val="22"/>
+          <w:szCs w:val="22"/>
+        </w:rPr>
+        <w:t>test</w:t>
+      </w:r>
+      <w:r>
+        <w:rPr>
+          <w:color w:val="auto"/>
+          <w:sz w:val="22"/>
+          <w:szCs w:val="22"/>
+        </w:rPr>
+        <w:t xml:space="preserve"> </w:t>
+      </w:r>
+      <w:r>
+        <w:rPr>
+          <w:color w:val="auto"/>
+          <w:sz w:val="22"/>
+          <w:szCs w:val="22"/>
+        </w:rPr>
+        <w:t>set and returns prediction</w:t>
+      </w:r>
+      <w:r>
+        <w:rPr>
+          <w:color w:val="auto"/>
+          <w:sz w:val="22"/>
+          <w:szCs w:val="22"/>
+        </w:rPr>
+        <w:t>s</w:t>
+      </w:r>
+      <w:ins w:id="25" w:author="Kai Roper-Blackman" w:date="2019-03-11T21:05:00Z">
+        <w:r>
+          <w:rPr>
+            <w:color w:val="auto"/>
+            <w:sz w:val="22"/>
+            <w:szCs w:val="22"/>
+          </w:rPr>
+          <w:t>.</w:t>
+        </w:r>
+      </w:ins>
+      <w:r>
+        <w:rPr>
+          <w:color w:val="auto"/>
+          <w:sz w:val="22"/>
+          <w:szCs w:val="22"/>
+        </w:rPr>
+        <w:t xml:space="preserve"> </w:t>
+      </w:r>
+      <w:del w:id="26" w:author="Kai Roper-Blackman" w:date="2019-03-11T21:09:00Z">
+        <w:r>
+          <w:rPr>
+            <w:color w:val="auto"/>
+            <w:sz w:val="22"/>
+            <w:szCs w:val="22"/>
+          </w:rPr>
+          <w:delText xml:space="preserve">. However, when searching for aircraft in larger images, accuracy drastically </w:delText>
+        </w:r>
+      </w:del>
+      <w:del w:id="27" w:author="Kai Roper-Blackman" w:date="2019-03-11T20:58:00Z">
+        <w:r>
+          <w:rPr>
+            <w:color w:val="auto"/>
+            <w:sz w:val="22"/>
+            <w:szCs w:val="22"/>
+          </w:rPr>
+          <w:delText>decrease</w:delText>
+        </w:r>
+      </w:del>
+      <w:ins w:id="28" w:author="Sebastian Halder" w:date="2019-03-11T14:12:00Z">
+        <w:del w:id="29" w:author="Kai Roper-Blackman" w:date="2019-03-11T20:58:00Z">
           <w:r>
             <w:rPr>
-              <w:sz w:val="22"/>
-              <w:szCs w:val="22"/>
-            </w:rPr>
-            <w:delText>ed</w:delText>
-          </w:r>
-        </w:del>
-      </w:ins>
-      <w:del w:id="34" w:author="Sebastian Halder" w:date="2019-03-11T14:11:00Z">
-        <w:r>
-          <w:rPr>
-            <w:sz w:val="22"/>
-            <w:szCs w:val="22"/>
-          </w:rPr>
-          <w:delText>s</w:delText>
-        </w:r>
-      </w:del>
-      <w:r>
-        <w:rPr>
-          <w:sz w:val="22"/>
-          <w:szCs w:val="22"/>
-        </w:rPr>
-        <w:t xml:space="preserve"> an understanding of the training data and makes predictions </w:t>
-      </w:r>
-      <w:ins w:id="35" w:author="Kai Roper-Blackman" w:date="2019-03-11T20:11:00Z">
-        <w:r>
-          <w:rPr>
-            <w:sz w:val="22"/>
-            <w:szCs w:val="22"/>
-          </w:rPr>
-          <w:t>on unseen, pre-processed images. The model</w:t>
-        </w:r>
-      </w:ins>
-      <w:r>
-        <w:rPr>
-          <w:sz w:val="22"/>
-          <w:szCs w:val="22"/>
-        </w:rPr>
-        <w:t xml:space="preserve"> </w:t>
-      </w:r>
-      <w:ins w:id="36" w:author="Kai Roper-Blackman" w:date="2019-03-11T20:11:00Z">
-        <w:r>
-          <w:rPr>
-            <w:sz w:val="22"/>
-            <w:szCs w:val="22"/>
-          </w:rPr>
-          <w:t>ret</w:t>
-        </w:r>
-      </w:ins>
-      <w:ins w:id="37" w:author="Kai Roper-Blackman" w:date="2019-03-11T20:20:00Z">
-        <w:r>
-          <w:rPr>
-            <w:sz w:val="22"/>
-            <w:szCs w:val="22"/>
-          </w:rPr>
-          <w:t>u</w:t>
-        </w:r>
-      </w:ins>
-      <w:ins w:id="38" w:author="Kai Roper-Blackman" w:date="2019-03-11T20:11:00Z">
-        <w:r>
-          <w:rPr>
-            <w:sz w:val="22"/>
-            <w:szCs w:val="22"/>
-          </w:rPr>
-          <w:t>rn</w:t>
-        </w:r>
-      </w:ins>
-      <w:r>
-        <w:rPr>
-          <w:sz w:val="22"/>
-          <w:szCs w:val="22"/>
-        </w:rPr>
-        <w:t>s</w:t>
-      </w:r>
-      <w:ins w:id="39" w:author="Kai Roper-Blackman" w:date="2019-03-11T20:11:00Z">
-        <w:r>
-          <w:rPr>
-            <w:sz w:val="22"/>
-            <w:szCs w:val="22"/>
-          </w:rPr>
-          <w:t xml:space="preserve"> a</w:t>
-        </w:r>
-      </w:ins>
-      <w:ins w:id="40" w:author="Kai Roper-Blackman" w:date="2019-03-11T20:18:00Z">
-        <w:r>
-          <w:rPr>
-            <w:sz w:val="22"/>
-            <w:szCs w:val="22"/>
-          </w:rPr>
-          <w:t xml:space="preserve"> prediction</w:t>
-        </w:r>
-      </w:ins>
-      <w:ins w:id="41" w:author="Kai Roper-Blackman" w:date="2019-03-11T20:19:00Z">
-        <w:r>
-          <w:rPr>
-            <w:sz w:val="22"/>
-            <w:szCs w:val="22"/>
-          </w:rPr>
-          <w:t xml:space="preserve"> and </w:t>
-        </w:r>
-      </w:ins>
-      <w:r>
-        <w:rPr>
-          <w:sz w:val="22"/>
-          <w:szCs w:val="22"/>
-        </w:rPr>
-        <w:t xml:space="preserve">a </w:t>
-      </w:r>
-      <w:ins w:id="42" w:author="Kai Roper-Blackman" w:date="2019-03-11T20:19:00Z">
-        <w:r>
-          <w:rPr>
-            <w:sz w:val="22"/>
-            <w:szCs w:val="22"/>
-          </w:rPr>
-          <w:t>set of</w:t>
-        </w:r>
-      </w:ins>
-      <w:ins w:id="43" w:author="Kai Roper-Blackman" w:date="2019-03-11T21:05:00Z">
-        <w:r>
-          <w:rPr>
-            <w:sz w:val="22"/>
-            <w:szCs w:val="22"/>
-          </w:rPr>
-          <w:t xml:space="preserve"> associated</w:t>
-        </w:r>
-      </w:ins>
-      <w:ins w:id="44" w:author="Kai Roper-Blackman" w:date="2019-03-11T20:19:00Z">
-        <w:r>
-          <w:rPr>
-            <w:sz w:val="22"/>
-            <w:szCs w:val="22"/>
-          </w:rPr>
-          <w:t xml:space="preserve"> probabilities</w:t>
-        </w:r>
-      </w:ins>
-      <w:ins w:id="45" w:author="Kai Roper-Blackman" w:date="2019-03-11T21:05:00Z">
-        <w:r>
-          <w:rPr>
-            <w:sz w:val="22"/>
-            <w:szCs w:val="22"/>
-          </w:rPr>
-          <w:t>.</w:t>
-        </w:r>
-      </w:ins>
-      <w:del w:id="46" w:author="Kai Roper-Blackman" w:date="2019-03-11T20:11:00Z">
-        <w:r>
-          <w:rPr>
-            <w:sz w:val="22"/>
-            <w:szCs w:val="22"/>
-          </w:rPr>
-          <w:delText xml:space="preserve">on </w:delText>
-        </w:r>
-      </w:del>
-      <w:del w:id="47" w:author="Kai Roper-Blackman" w:date="2019-03-11T20:18:00Z">
-        <w:r>
-          <w:rPr>
-            <w:sz w:val="22"/>
-            <w:szCs w:val="22"/>
-          </w:rPr>
-          <w:delText xml:space="preserve">test data </w:delText>
-        </w:r>
-      </w:del>
-      <w:del w:id="48" w:author="Kai Roper-Blackman" w:date="2019-03-11T20:19:00Z">
-        <w:r>
-          <w:rPr>
-            <w:sz w:val="22"/>
-            <w:szCs w:val="22"/>
-          </w:rPr>
-          <w:delText>with associated probabilities.</w:delText>
-        </w:r>
-      </w:del>
-    </w:p>
-    <w:p>
-      <w:pPr>
-        <w:pStyle w:val="Default"/>
-        <w:rPr>
-          <w:ins w:id="49" w:author="Sebastian Halder" w:date="2019-03-11T14:17:00Z"/>
-          <w:sz w:val="22"/>
-          <w:szCs w:val="22"/>
-        </w:rPr>
-      </w:pPr>
-    </w:p>
-    <w:p>
-      <w:pPr>
-        <w:pStyle w:val="Default"/>
-        <w:rPr>
-          <w:sz w:val="22"/>
-          <w:szCs w:val="22"/>
-        </w:rPr>
-      </w:pPr>
-      <w:del w:id="50" w:author="Kai Roper-Blackman" w:date="2019-03-11T20:57:00Z">
-        <w:r>
-          <w:rPr>
-            <w:sz w:val="22"/>
-            <w:szCs w:val="22"/>
-          </w:rPr>
-          <w:delText xml:space="preserve"> </w:delText>
-        </w:r>
-      </w:del>
-      <w:r>
-        <w:rPr>
-          <w:sz w:val="22"/>
-          <w:szCs w:val="22"/>
-        </w:rPr>
-        <w:t>The results obtained show</w:t>
-      </w:r>
-      <w:del w:id="51" w:author="Sebastian Halder" w:date="2019-03-11T14:10:00Z">
-        <w:r>
-          <w:rPr>
-            <w:sz w:val="22"/>
-            <w:szCs w:val="22"/>
-          </w:rPr>
-          <w:delText>s</w:delText>
-        </w:r>
-      </w:del>
-      <w:r>
-        <w:rPr>
-          <w:sz w:val="22"/>
-          <w:szCs w:val="22"/>
-        </w:rPr>
-        <w:t xml:space="preserve"> </w:t>
-      </w:r>
-      <w:ins w:id="52" w:author="Sebastian Halder" w:date="2019-03-11T14:11:00Z">
-        <w:r>
-          <w:rPr>
-            <w:sz w:val="22"/>
-            <w:szCs w:val="22"/>
-          </w:rPr>
-          <w:t xml:space="preserve">an </w:t>
-        </w:r>
-      </w:ins>
-      <w:r>
-        <w:rPr>
-          <w:sz w:val="22"/>
-          <w:szCs w:val="22"/>
-        </w:rPr>
-        <w:t>accuracy of 100% when identifying standalone aircraft</w:t>
-      </w:r>
-      <w:del w:id="53" w:author="Kai Roper-Blackman" w:date="2019-03-11T20:57:00Z">
-        <w:r>
-          <w:rPr>
-            <w:sz w:val="22"/>
-            <w:szCs w:val="22"/>
-          </w:rPr>
-          <w:delText xml:space="preserve"> filling the whole frame</w:delText>
-        </w:r>
-      </w:del>
-    </w:p>
-    <w:p>
-      <w:pPr>
-        <w:pStyle w:val="Default"/>
-        <w:rPr>
-          <w:ins w:id="54" w:author="Sebastian Halder" w:date="2019-03-11T14:18:00Z"/>
-          <w:del w:id="55" w:author="Kai Roper-Blackman" w:date="2019-03-11T21:11:00Z"/>
-          <w:sz w:val="22"/>
-          <w:szCs w:val="22"/>
-        </w:rPr>
-      </w:pPr>
-      <w:r>
-        <w:rPr>
-          <w:sz w:val="22"/>
-          <w:szCs w:val="22"/>
-        </w:rPr>
-        <w:t>However, when searching for aircraft in larger images, accuracy drastically decreases</w:t>
-      </w:r>
-      <w:r>
-        <w:rPr>
-          <w:sz w:val="22"/>
-          <w:szCs w:val="22"/>
-        </w:rPr>
-        <w:t xml:space="preserve"> to around 55%. </w:t>
-      </w:r>
-      <w:del w:id="56" w:author="Kai Roper-Blackman" w:date="2019-03-11T21:09:00Z">
-        <w:r>
-          <w:rPr>
-            <w:sz w:val="22"/>
-            <w:szCs w:val="22"/>
-          </w:rPr>
-          <w:delText>.</w:delText>
-        </w:r>
-        <w:r>
-          <w:rPr>
-            <w:sz w:val="22"/>
-            <w:szCs w:val="22"/>
-          </w:rPr>
-          <w:delText xml:space="preserve"> </w:delText>
-        </w:r>
-        <w:r>
-          <w:rPr>
-            <w:sz w:val="22"/>
-            <w:szCs w:val="22"/>
-          </w:rPr>
-          <w:delText>H</w:delText>
-        </w:r>
-        <w:r>
-          <w:rPr>
-            <w:sz w:val="22"/>
-            <w:szCs w:val="22"/>
-          </w:rPr>
-          <w:delText>owever</w:delText>
-        </w:r>
-        <w:r>
-          <w:rPr>
-            <w:sz w:val="22"/>
-            <w:szCs w:val="22"/>
-          </w:rPr>
-          <w:delText>,</w:delText>
-        </w:r>
-        <w:r>
-          <w:rPr>
-            <w:sz w:val="22"/>
-            <w:szCs w:val="22"/>
-          </w:rPr>
-          <w:delText xml:space="preserve"> when searching for aircraft in larger images, accuracy drastically </w:delText>
-        </w:r>
-      </w:del>
-      <w:del w:id="57" w:author="Kai Roper-Blackman" w:date="2019-03-11T20:58:00Z">
-        <w:r>
-          <w:rPr>
-            <w:sz w:val="22"/>
-            <w:szCs w:val="22"/>
-          </w:rPr>
-          <w:delText>decrease</w:delText>
-        </w:r>
-      </w:del>
-      <w:ins w:id="58" w:author="Sebastian Halder" w:date="2019-03-11T14:12:00Z">
-        <w:del w:id="59" w:author="Kai Roper-Blackman" w:date="2019-03-11T20:58:00Z">
-          <w:r>
-            <w:rPr>
+              <w:color w:val="auto"/>
               <w:sz w:val="22"/>
               <w:szCs w:val="22"/>
             </w:rPr>
@@ -929,171 +750,316 @@
           </w:r>
         </w:del>
       </w:ins>
-      <w:del w:id="60" w:author="Kai Roper-Blackman" w:date="2019-03-11T21:10:00Z">
-        <w:r>
-          <w:rPr>
+      <w:del w:id="30" w:author="Kai Roper-Blackman" w:date="2019-03-11T21:10:00Z">
+        <w:r>
+          <w:rPr>
+            <w:color w:val="auto"/>
             <w:sz w:val="22"/>
             <w:szCs w:val="22"/>
           </w:rPr>
           <w:delText>s</w:delText>
         </w:r>
       </w:del>
-      <w:del w:id="61" w:author="Kai Roper-Blackman" w:date="2019-03-11T20:51:00Z">
-        <w:r>
-          <w:rPr>
+      <w:del w:id="31" w:author="Kai Roper-Blackman" w:date="2019-03-11T20:51:00Z">
+        <w:r>
+          <w:rPr>
+            <w:color w:val="auto"/>
             <w:sz w:val="22"/>
             <w:szCs w:val="22"/>
           </w:rPr>
           <w:delText>. T</w:delText>
         </w:r>
       </w:del>
-      <w:del w:id="62" w:author="Kai Roper-Blackman" w:date="2019-03-11T21:09:00Z">
-        <w:r>
-          <w:rPr>
+      <w:del w:id="32" w:author="Kai Roper-Blackman" w:date="2019-03-11T21:09:00Z">
+        <w:r>
+          <w:rPr>
+            <w:color w:val="auto"/>
             <w:sz w:val="22"/>
             <w:szCs w:val="22"/>
           </w:rPr>
           <w:delText>o 50-60%.</w:delText>
         </w:r>
       </w:del>
-      <w:del w:id="63" w:author="Kai Roper-Blackman" w:date="2019-03-11T21:10:00Z">
-        <w:r>
-          <w:rPr>
+      <w:del w:id="33" w:author="Kai Roper-Blackman" w:date="2019-03-11T21:10:00Z">
+        <w:r>
+          <w:rPr>
+            <w:color w:val="auto"/>
             <w:sz w:val="22"/>
             <w:szCs w:val="22"/>
           </w:rPr>
           <w:delText xml:space="preserve"> </w:delText>
         </w:r>
       </w:del>
-      <w:ins w:id="64" w:author="Kai Roper-Blackman" w:date="2019-03-11T20:53:00Z">
-        <w:r>
-          <w:rPr>
+      <w:ins w:id="34" w:author="Kai Roper-Blackman" w:date="2019-03-11T20:53:00Z">
+        <w:r>
+          <w:rPr>
+            <w:color w:val="auto"/>
             <w:sz w:val="22"/>
             <w:szCs w:val="22"/>
           </w:rPr>
           <w:t>Large image search</w:t>
         </w:r>
       </w:ins>
-      <w:ins w:id="65" w:author="Kai Roper-Blackman" w:date="2019-03-11T20:51:00Z">
-        <w:r>
-          <w:rPr>
+      <w:ins w:id="35" w:author="Kai Roper-Blackman" w:date="2019-03-11T20:51:00Z">
+        <w:r>
+          <w:rPr>
+            <w:color w:val="auto"/>
             <w:sz w:val="22"/>
             <w:szCs w:val="22"/>
           </w:rPr>
           <w:t xml:space="preserve"> takes a large image and looks within </w:t>
         </w:r>
       </w:ins>
-      <w:ins w:id="66" w:author="Kai Roper-Blackman" w:date="2019-03-11T20:52:00Z">
-        <w:r>
-          <w:rPr>
-            <w:sz w:val="22"/>
-            <w:szCs w:val="22"/>
-          </w:rPr>
-          <w:t xml:space="preserve">a search area for aircraft. The search area is then moved gradually </w:t>
-        </w:r>
-      </w:ins>
-      <w:ins w:id="67" w:author="Kai Roper-Blackman" w:date="2019-03-11T20:53:00Z">
-        <w:r>
-          <w:rPr>
-            <w:sz w:val="22"/>
-            <w:szCs w:val="22"/>
-          </w:rPr>
-          <w:t>by increments given by the user.</w:t>
-        </w:r>
-      </w:ins>
-      <w:r>
-        <w:rPr>
-          <w:sz w:val="22"/>
-          <w:szCs w:val="22"/>
-        </w:rPr>
-        <w:t xml:space="preserve"> </w:t>
-      </w:r>
-      <w:ins w:id="68" w:author="Kai Roper-Blackman" w:date="2019-03-11T20:58:00Z">
-        <w:r>
-          <w:rPr>
-            <w:sz w:val="22"/>
-            <w:szCs w:val="22"/>
-          </w:rPr>
-          <w:t xml:space="preserve">Additionally, the </w:t>
-        </w:r>
-      </w:ins>
-      <w:ins w:id="69" w:author="Kai Roper-Blackman" w:date="2019-03-11T20:59:00Z">
-        <w:r>
-          <w:rPr>
-            <w:sz w:val="22"/>
-            <w:szCs w:val="22"/>
-          </w:rPr>
-          <w:t>user</w:t>
-        </w:r>
-      </w:ins>
-      <w:ins w:id="70" w:author="Kai Roper-Blackman" w:date="2019-03-11T20:53:00Z">
-        <w:r>
-          <w:rPr>
-            <w:sz w:val="22"/>
-            <w:szCs w:val="22"/>
-          </w:rPr>
-          <w:t xml:space="preserve"> controls the size of the search </w:t>
-        </w:r>
-        <w:commentRangeStart w:id="71"/>
-        <w:r>
-          <w:rPr>
-            <w:sz w:val="22"/>
-            <w:szCs w:val="22"/>
-          </w:rPr>
-          <w:t>area</w:t>
-        </w:r>
-      </w:ins>
-      <w:commentRangeEnd w:id="71"/>
-      <w:ins w:id="72" w:author="Kai Roper-Blackman" w:date="2019-03-11T21:11:00Z">
-        <w:r>
-          <w:rPr>
-            <w:rStyle w:val="CommentReference"/>
-            <w:color w:val="auto"/>
-            <w:lang w:val="en-GB"/>
-          </w:rPr>
-          <w:commentReference w:id="71"/>
-        </w:r>
-      </w:ins>
-      <w:ins w:id="73" w:author="Kai Roper-Blackman" w:date="2019-03-11T20:53:00Z">
-        <w:r>
-          <w:rPr>
-            <w:sz w:val="22"/>
-            <w:szCs w:val="22"/>
-          </w:rPr>
-          <w:t>.</w:t>
-        </w:r>
-      </w:ins>
-      <w:ins w:id="74" w:author="Kai Roper-Blackman" w:date="2019-03-11T21:11:00Z">
-        <w:r>
-          <w:rPr>
-            <w:sz w:val="22"/>
-            <w:szCs w:val="22"/>
-          </w:rPr>
-          <w:t xml:space="preserve"> </w:t>
-        </w:r>
-      </w:ins>
+      <w:r>
+        <w:rPr>
+          <w:color w:val="auto"/>
+          <w:sz w:val="22"/>
+          <w:szCs w:val="22"/>
+        </w:rPr>
+        <w:t xml:space="preserve">a smaller </w:t>
+      </w:r>
+      <w:ins w:id="36" w:author="Kai Roper-Blackman" w:date="2019-03-11T20:52:00Z">
+        <w:r>
+          <w:rPr>
+            <w:color w:val="auto"/>
+            <w:sz w:val="22"/>
+            <w:szCs w:val="22"/>
+          </w:rPr>
+          <w:t xml:space="preserve">area for aircraft. </w:t>
+        </w:r>
+      </w:ins>
+      <w:r>
+        <w:rPr>
+          <w:color w:val="auto"/>
+          <w:sz w:val="22"/>
+          <w:szCs w:val="22"/>
+        </w:rPr>
+        <w:t>Search area parameters are provided by the user.</w:t>
+      </w:r>
+      <w:del w:id="37" w:author="Kai Roper-Blackman" w:date="2019-03-11T20:11:00Z">
+        <w:r>
+          <w:rPr>
+            <w:color w:val="auto"/>
+            <w:sz w:val="22"/>
+            <w:szCs w:val="22"/>
+          </w:rPr>
+          <w:delText xml:space="preserve">on </w:delText>
+        </w:r>
+      </w:del>
+      <w:del w:id="38" w:author="Kai Roper-Blackman" w:date="2019-03-11T20:18:00Z">
+        <w:r>
+          <w:rPr>
+            <w:color w:val="auto"/>
+            <w:sz w:val="22"/>
+            <w:szCs w:val="22"/>
+          </w:rPr>
+          <w:delText xml:space="preserve">test data </w:delText>
+        </w:r>
+      </w:del>
+      <w:del w:id="39" w:author="Kai Roper-Blackman" w:date="2019-03-11T20:19:00Z">
+        <w:r>
+          <w:rPr>
+            <w:color w:val="auto"/>
+            <w:sz w:val="22"/>
+            <w:szCs w:val="22"/>
+          </w:rPr>
+          <w:delText>with associated probabilities.</w:delText>
+        </w:r>
+      </w:del>
     </w:p>
     <w:p>
       <w:pPr>
         <w:pStyle w:val="Default"/>
         <w:rPr>
+          <w:ins w:id="40" w:author="Sebastian Halder" w:date="2019-03-11T14:17:00Z"/>
+          <w:color w:val="auto"/>
           <w:sz w:val="22"/>
           <w:szCs w:val="22"/>
         </w:rPr>
       </w:pPr>
-      <w:del w:id="75" w:author="Kai Roper-Blackman" w:date="2019-03-11T21:07:00Z">
-        <w:r>
-          <w:rPr>
+    </w:p>
+    <w:p>
+      <w:pPr>
+        <w:pStyle w:val="Default"/>
+        <w:rPr>
+          <w:ins w:id="41" w:author="Sebastian Halder" w:date="2019-03-11T14:18:00Z"/>
+          <w:del w:id="42" w:author="Kai Roper-Blackman" w:date="2019-03-11T21:11:00Z"/>
+          <w:color w:val="auto"/>
+          <w:sz w:val="22"/>
+          <w:szCs w:val="22"/>
+        </w:rPr>
+      </w:pPr>
+      <w:del w:id="43" w:author="Kai Roper-Blackman" w:date="2019-03-11T20:57:00Z">
+        <w:r>
+          <w:rPr>
+            <w:color w:val="auto"/>
+            <w:sz w:val="22"/>
+            <w:szCs w:val="22"/>
+          </w:rPr>
+          <w:delText xml:space="preserve"> </w:delText>
+        </w:r>
+      </w:del>
+      <w:r>
+        <w:rPr>
+          <w:color w:val="auto"/>
+          <w:sz w:val="22"/>
+          <w:szCs w:val="22"/>
+        </w:rPr>
+        <w:t xml:space="preserve">The results obtained </w:t>
+      </w:r>
+      <w:r>
+        <w:rPr>
+          <w:color w:val="auto"/>
+          <w:sz w:val="22"/>
+          <w:szCs w:val="22"/>
+        </w:rPr>
+        <w:t xml:space="preserve">from cross validation </w:t>
+      </w:r>
+      <w:r>
+        <w:rPr>
+          <w:color w:val="auto"/>
+          <w:sz w:val="22"/>
+          <w:szCs w:val="22"/>
+        </w:rPr>
+        <w:t>show</w:t>
+      </w:r>
+      <w:del w:id="44" w:author="Sebastian Halder" w:date="2019-03-11T14:10:00Z">
+        <w:r>
+          <w:rPr>
+            <w:color w:val="auto"/>
+            <w:sz w:val="22"/>
+            <w:szCs w:val="22"/>
+          </w:rPr>
+          <w:delText>s</w:delText>
+        </w:r>
+      </w:del>
+      <w:r>
+        <w:rPr>
+          <w:color w:val="auto"/>
+          <w:sz w:val="22"/>
+          <w:szCs w:val="22"/>
+        </w:rPr>
+        <w:t xml:space="preserve"> </w:t>
+      </w:r>
+      <w:ins w:id="45" w:author="Sebastian Halder" w:date="2019-03-11T14:11:00Z">
+        <w:r>
+          <w:rPr>
+            <w:color w:val="auto"/>
+            <w:sz w:val="22"/>
+            <w:szCs w:val="22"/>
+          </w:rPr>
+          <w:t xml:space="preserve">an </w:t>
+        </w:r>
+      </w:ins>
+      <w:r>
+        <w:rPr>
+          <w:color w:val="auto"/>
+          <w:sz w:val="22"/>
+          <w:szCs w:val="22"/>
+        </w:rPr>
+        <w:t>accuracy of 100% when identifying standalone aircraft</w:t>
+      </w:r>
+      <w:r>
+        <w:rPr>
+          <w:color w:val="auto"/>
+          <w:sz w:val="22"/>
+          <w:szCs w:val="22"/>
+        </w:rPr>
+        <w:t>.</w:t>
+      </w:r>
+      <w:del w:id="46" w:author="Kai Roper-Blackman" w:date="2019-03-11T20:57:00Z">
+        <w:r>
+          <w:rPr>
+            <w:color w:val="auto"/>
+            <w:sz w:val="22"/>
+            <w:szCs w:val="22"/>
+          </w:rPr>
+          <w:delText xml:space="preserve"> filling the whole frame</w:delText>
+        </w:r>
+      </w:del>
+      <w:r>
+        <w:rPr>
+          <w:color w:val="auto"/>
+          <w:sz w:val="22"/>
+          <w:szCs w:val="22"/>
+        </w:rPr>
+        <w:t xml:space="preserve"> </w:t>
+      </w:r>
+      <w:r>
+        <w:rPr>
+          <w:color w:val="auto"/>
+          <w:sz w:val="22"/>
+          <w:szCs w:val="22"/>
+        </w:rPr>
+        <w:t>However, when searching for aircraft in larger images, accuracy drastically decreases</w:t>
+      </w:r>
+      <w:r>
+        <w:rPr>
+          <w:color w:val="auto"/>
+          <w:sz w:val="22"/>
+          <w:szCs w:val="22"/>
+        </w:rPr>
+        <w:t xml:space="preserve"> to around 55%</w:t>
+      </w:r>
+      <w:r>
+        <w:rPr>
+          <w:color w:val="auto"/>
+          <w:sz w:val="22"/>
+          <w:szCs w:val="22"/>
+        </w:rPr>
+        <w:t xml:space="preserve"> some aircraft</w:t>
+      </w:r>
+      <w:r>
+        <w:rPr>
+          <w:color w:val="auto"/>
+          <w:sz w:val="22"/>
+          <w:szCs w:val="22"/>
+        </w:rPr>
+        <w:t xml:space="preserve"> are overlooked</w:t>
+      </w:r>
+      <w:r>
+        <w:rPr>
+          <w:color w:val="auto"/>
+          <w:sz w:val="22"/>
+          <w:szCs w:val="22"/>
+        </w:rPr>
+        <w:t>.</w:t>
+      </w:r>
+      <w:ins w:id="47" w:author="Kai Roper-Blackman" w:date="2019-03-11T21:11:00Z">
+        <w:r>
+          <w:rPr>
+            <w:color w:val="auto"/>
+            <w:sz w:val="22"/>
+            <w:szCs w:val="22"/>
+          </w:rPr>
+          <w:t xml:space="preserve"> </w:t>
+        </w:r>
+      </w:ins>
+    </w:p>
+    <w:p>
+      <w:pPr>
+        <w:pStyle w:val="Default"/>
+        <w:rPr>
+          <w:color w:val="auto"/>
+          <w:sz w:val="22"/>
+          <w:szCs w:val="22"/>
+        </w:rPr>
+      </w:pPr>
+      <w:del w:id="48" w:author="Kai Roper-Blackman" w:date="2019-03-11T21:07:00Z">
+        <w:r>
+          <w:rPr>
+            <w:color w:val="auto"/>
             <w:sz w:val="22"/>
             <w:szCs w:val="22"/>
           </w:rPr>
           <w:delText>This demonstrate</w:delText>
         </w:r>
       </w:del>
-      <w:ins w:id="76" w:author="Sebastian Halder" w:date="2019-03-11T14:12:00Z">
-        <w:del w:id="77" w:author="Kai Roper-Blackman" w:date="2019-03-11T21:07:00Z">
+      <w:ins w:id="49" w:author="Sebastian Halder" w:date="2019-03-11T14:12:00Z">
+        <w:del w:id="50" w:author="Kai Roper-Blackman" w:date="2019-03-11T21:07:00Z">
           <w:r>
             <w:rPr>
+              <w:color w:val="auto"/>
               <w:sz w:val="22"/>
               <w:szCs w:val="22"/>
             </w:rPr>
@@ -1101,9 +1067,10 @@
           </w:r>
         </w:del>
       </w:ins>
-      <w:del w:id="78" w:author="Kai Roper-Blackman" w:date="2019-03-11T21:07:00Z">
-        <w:r>
-          <w:rPr>
+      <w:del w:id="51" w:author="Kai Roper-Blackman" w:date="2019-03-11T21:07:00Z">
+        <w:r>
+          <w:rPr>
+            <w:color w:val="auto"/>
             <w:sz w:val="22"/>
             <w:szCs w:val="22"/>
           </w:rPr>
@@ -1111,6 +1078,7 @@
         </w:r>
         <w:r>
           <w:rPr>
+            <w:color w:val="auto"/>
             <w:sz w:val="22"/>
             <w:szCs w:val="22"/>
           </w:rPr>
@@ -1119,6 +1087,7 @@
       </w:del>
       <w:r>
         <w:rPr>
+          <w:color w:val="auto"/>
           <w:sz w:val="22"/>
           <w:szCs w:val="22"/>
         </w:rPr>
@@ -1126,6 +1095,7 @@
       </w:r>
       <w:r>
         <w:rPr>
+          <w:color w:val="auto"/>
           <w:sz w:val="22"/>
           <w:szCs w:val="22"/>
         </w:rPr>
@@ -1133,6 +1103,7 @@
       </w:r>
       <w:r>
         <w:rPr>
+          <w:color w:val="auto"/>
           <w:sz w:val="22"/>
           <w:szCs w:val="22"/>
         </w:rPr>
@@ -1140,6 +1111,7 @@
       </w:r>
       <w:r>
         <w:rPr>
+          <w:color w:val="auto"/>
           <w:sz w:val="22"/>
           <w:szCs w:val="22"/>
         </w:rPr>
@@ -1147,6 +1119,7 @@
       </w:r>
       <w:r>
         <w:rPr>
+          <w:color w:val="auto"/>
           <w:sz w:val="22"/>
           <w:szCs w:val="22"/>
         </w:rPr>
@@ -1154,6 +1127,7 @@
       </w:r>
       <w:r>
         <w:rPr>
+          <w:color w:val="auto"/>
           <w:sz w:val="22"/>
           <w:szCs w:val="22"/>
         </w:rPr>
@@ -1161,6 +1135,7 @@
       </w:r>
       <w:r>
         <w:rPr>
+          <w:color w:val="auto"/>
           <w:sz w:val="22"/>
           <w:szCs w:val="22"/>
         </w:rPr>
@@ -1168,6 +1143,7 @@
       </w:r>
       <w:r>
         <w:rPr>
+          <w:color w:val="auto"/>
           <w:sz w:val="22"/>
           <w:szCs w:val="22"/>
         </w:rPr>
@@ -1175,14 +1151,16 @@
       </w:r>
       <w:r>
         <w:rPr>
+          <w:color w:val="auto"/>
           <w:sz w:val="22"/>
           <w:szCs w:val="22"/>
         </w:rPr>
         <w:t>.</w:t>
       </w:r>
-      <w:ins w:id="79" w:author="Kai Roper-Blackman" w:date="2019-03-11T21:07:00Z">
-        <w:r>
-          <w:rPr>
+      <w:ins w:id="52" w:author="Kai Roper-Blackman" w:date="2019-03-11T21:07:00Z">
+        <w:r>
+          <w:rPr>
+            <w:color w:val="auto"/>
             <w:sz w:val="22"/>
             <w:szCs w:val="22"/>
           </w:rPr>
@@ -1191,14 +1169,16 @@
       </w:ins>
       <w:r>
         <w:rPr>
+          <w:color w:val="auto"/>
           <w:sz w:val="22"/>
           <w:szCs w:val="22"/>
         </w:rPr>
         <w:t xml:space="preserve">any </w:t>
       </w:r>
-      <w:ins w:id="80" w:author="Kai Roper-Blackman" w:date="2019-03-11T21:07:00Z">
-        <w:r>
-          <w:rPr>
+      <w:ins w:id="53" w:author="Kai Roper-Blackman" w:date="2019-03-11T21:07:00Z">
+        <w:r>
+          <w:rPr>
+            <w:color w:val="auto"/>
             <w:sz w:val="22"/>
             <w:szCs w:val="22"/>
           </w:rPr>
@@ -1207,14 +1187,16 @@
       </w:ins>
       <w:r>
         <w:rPr>
+          <w:color w:val="auto"/>
           <w:sz w:val="22"/>
           <w:szCs w:val="22"/>
         </w:rPr>
         <w:t>data meaning</w:t>
       </w:r>
-      <w:ins w:id="81" w:author="Kai Roper-Blackman" w:date="2019-03-11T21:09:00Z">
-        <w:r>
-          <w:rPr>
+      <w:ins w:id="54" w:author="Kai Roper-Blackman" w:date="2019-03-11T21:09:00Z">
+        <w:r>
+          <w:rPr>
+            <w:color w:val="auto"/>
             <w:sz w:val="22"/>
             <w:szCs w:val="22"/>
           </w:rPr>
@@ -1223,10 +1205,43 @@
       </w:ins>
       <w:r>
         <w:rPr>
-          <w:sz w:val="22"/>
-          <w:szCs w:val="22"/>
-        </w:rPr>
-        <w:t>there’s no limit to what I can and can’t recognize.</w:t>
+          <w:color w:val="auto"/>
+          <w:sz w:val="22"/>
+          <w:szCs w:val="22"/>
+        </w:rPr>
+        <w:t xml:space="preserve">there’s no </w:t>
+      </w:r>
+      <w:r>
+        <w:rPr>
+          <w:color w:val="auto"/>
+          <w:sz w:val="22"/>
+          <w:szCs w:val="22"/>
+        </w:rPr>
+        <w:t xml:space="preserve">theoretical </w:t>
+      </w:r>
+      <w:r>
+        <w:rPr>
+          <w:color w:val="auto"/>
+          <w:sz w:val="22"/>
+          <w:szCs w:val="22"/>
+        </w:rPr>
+        <w:t xml:space="preserve">limit to what </w:t>
+      </w:r>
+      <w:r>
+        <w:rPr>
+          <w:color w:val="auto"/>
+          <w:sz w:val="22"/>
+          <w:szCs w:val="22"/>
+        </w:rPr>
+        <w:t>it</w:t>
+      </w:r>
+      <w:r>
+        <w:rPr>
+          <w:color w:val="auto"/>
+          <w:sz w:val="22"/>
+          <w:szCs w:val="22"/>
+        </w:rPr>
+        <w:t xml:space="preserve"> can and can’t recognize.</w:t>
       </w:r>
     </w:p>
     <w:sectPr>
@@ -1237,36 +1252,6 @@
     </w:sectPr>
   </w:body>
 </w:document>
-</file>
-
-<file path=word/comments.xml><?xml version="1.0" encoding="utf-8"?>
-<w:comments xmlns:wpc="http://schemas.microsoft.com/office/word/2010/wordprocessingCanvas" xmlns:cx="http://schemas.microsoft.com/office/drawing/2014/chartex" xmlns:cx1="http://schemas.microsoft.com/office/drawing/2015/9/8/chartex" xmlns:cx2="http://schemas.microsoft.com/office/drawing/2015/10/21/chartex" xmlns:cx3="http://schemas.microsoft.com/office/drawing/2016/5/9/chartex" xmlns:cx4="http://schemas.microsoft.com/office/drawing/2016/5/10/chartex" xmlns:cx5="http://schemas.microsoft.com/office/drawing/2016/5/11/chartex" xmlns:cx6="http://schemas.microsoft.com/office/drawing/2016/5/12/chartex" xmlns:cx7="http://schemas.microsoft.com/office/drawing/2016/5/13/chartex" xmlns:cx8="http://schemas.microsoft.com/office/drawing/2016/5/14/chartex" xmlns:mc="http://schemas.openxmlformats.org/markup-compatibility/2006" xmlns:aink="http://schemas.microsoft.com/office/drawing/2016/ink" xmlns:am3d="http://schemas.microsoft.com/office/drawing/2017/model3d" xmlns:o="urn:schemas-microsoft-com:office:office" xmlns:r="http://schemas.openxmlformats.org/officeDocument/2006/relationships" xmlns:m="http://schemas.openxmlformats.org/officeDocument/2006/math" xmlns:v="urn:schemas-microsoft-com:vml" xmlns:wp14="http://schemas.microsoft.com/office/word/2010/wordprocessingDrawing" xmlns:wp="http://schemas.openxmlformats.org/drawingml/2006/wordprocessingDrawing" xmlns:w10="urn:schemas-microsoft-com:office:word" xmlns:w="http://schemas.openxmlformats.org/wordprocessingml/2006/main" xmlns:w14="http://schemas.microsoft.com/office/word/2010/wordml" xmlns:w15="http://schemas.microsoft.com/office/word/2012/wordml" xmlns:w16cid="http://schemas.microsoft.com/office/word/2016/wordml/cid" xmlns:w16se="http://schemas.microsoft.com/office/word/2015/wordml/symex" xmlns:wpg="http://schemas.microsoft.com/office/word/2010/wordprocessingGroup" xmlns:wpi="http://schemas.microsoft.com/office/word/2010/wordprocessingInk" xmlns:wne="http://schemas.microsoft.com/office/word/2006/wordml" xmlns:wps="http://schemas.microsoft.com/office/word/2010/wordprocessingShape" mc:Ignorable="w14 w15 w16se w16cid wp14">
-  <w:comment w:id="71" w:author="Kai Roper-Blackman" w:date="2019-03-11T21:11:00Z" w:initials="KR">
-    <w:p>
-      <w:pPr>
-        <w:pStyle w:val="CommentText"/>
-      </w:pPr>
-      <w:r>
-        <w:rPr>
-          <w:rStyle w:val="CommentReference"/>
-        </w:rPr>
-        <w:annotationRef/>
-      </w:r>
-    </w:p>
-  </w:comment>
-</w:comments>
-</file>
-
-<file path=word/commentsExtended.xml><?xml version="1.0" encoding="utf-8"?>
-<w15:commentsEx xmlns:wpc="http://schemas.microsoft.com/office/word/2010/wordprocessingCanvas" xmlns:cx="http://schemas.microsoft.com/office/drawing/2014/chartex" xmlns:cx1="http://schemas.microsoft.com/office/drawing/2015/9/8/chartex" xmlns:cx2="http://schemas.microsoft.com/office/drawing/2015/10/21/chartex" xmlns:cx3="http://schemas.microsoft.com/office/drawing/2016/5/9/chartex" xmlns:cx4="http://schemas.microsoft.com/office/drawing/2016/5/10/chartex" xmlns:cx5="http://schemas.microsoft.com/office/drawing/2016/5/11/chartex" xmlns:cx6="http://schemas.microsoft.com/office/drawing/2016/5/12/chartex" xmlns:cx7="http://schemas.microsoft.com/office/drawing/2016/5/13/chartex" xmlns:cx8="http://schemas.microsoft.com/office/drawing/2016/5/14/chartex" xmlns:mc="http://schemas.openxmlformats.org/markup-compatibility/2006" xmlns:aink="http://schemas.microsoft.com/office/drawing/2016/ink" xmlns:am3d="http://schemas.microsoft.com/office/drawing/2017/model3d" xmlns:o="urn:schemas-microsoft-com:office:office" xmlns:r="http://schemas.openxmlformats.org/officeDocument/2006/relationships" xmlns:m="http://schemas.openxmlformats.org/officeDocument/2006/math" xmlns:v="urn:schemas-microsoft-com:vml" xmlns:wp14="http://schemas.microsoft.com/office/word/2010/wordprocessingDrawing" xmlns:wp="http://schemas.openxmlformats.org/drawingml/2006/wordprocessingDrawing" xmlns:w10="urn:schemas-microsoft-com:office:word" xmlns:w="http://schemas.openxmlformats.org/wordprocessingml/2006/main" xmlns:w14="http://schemas.microsoft.com/office/word/2010/wordml" xmlns:w15="http://schemas.microsoft.com/office/word/2012/wordml" xmlns:w16cid="http://schemas.microsoft.com/office/word/2016/wordml/cid" xmlns:w16se="http://schemas.microsoft.com/office/word/2015/wordml/symex" xmlns:wpg="http://schemas.microsoft.com/office/word/2010/wordprocessingGroup" xmlns:wpi="http://schemas.microsoft.com/office/word/2010/wordprocessingInk" xmlns:wne="http://schemas.microsoft.com/office/word/2006/wordml" xmlns:wps="http://schemas.microsoft.com/office/word/2010/wordprocessingShape" mc:Ignorable="w14 w15 w16se w16cid wp14">
-  <w15:commentEx w15:paraId="7B0C8DB3" w15:done="0"/>
-</w15:commentsEx>
-</file>
-
-<file path=word/commentsIds.xml><?xml version="1.0" encoding="utf-8"?>
-<w16cid:commentsIds xmlns:wpc="http://schemas.microsoft.com/office/word/2010/wordprocessingCanvas" xmlns:cx="http://schemas.microsoft.com/office/drawing/2014/chartex" xmlns:cx1="http://schemas.microsoft.com/office/drawing/2015/9/8/chartex" xmlns:cx2="http://schemas.microsoft.com/office/drawing/2015/10/21/chartex" xmlns:cx3="http://schemas.microsoft.com/office/drawing/2016/5/9/chartex" xmlns:cx4="http://schemas.microsoft.com/office/drawing/2016/5/10/chartex" xmlns:cx5="http://schemas.microsoft.com/office/drawing/2016/5/11/chartex" xmlns:cx6="http://schemas.microsoft.com/office/drawing/2016/5/12/chartex" xmlns:cx7="http://schemas.microsoft.com/office/drawing/2016/5/13/chartex" xmlns:cx8="http://schemas.microsoft.com/office/drawing/2016/5/14/chartex" xmlns:mc="http://schemas.openxmlformats.org/markup-compatibility/2006" xmlns:aink="http://schemas.microsoft.com/office/drawing/2016/ink" xmlns:am3d="http://schemas.microsoft.com/office/drawing/2017/model3d" xmlns:o="urn:schemas-microsoft-com:office:office" xmlns:r="http://schemas.openxmlformats.org/officeDocument/2006/relationships" xmlns:m="http://schemas.openxmlformats.org/officeDocument/2006/math" xmlns:v="urn:schemas-microsoft-com:vml" xmlns:wp14="http://schemas.microsoft.com/office/word/2010/wordprocessingDrawing" xmlns:wp="http://schemas.openxmlformats.org/drawingml/2006/wordprocessingDrawing" xmlns:w10="urn:schemas-microsoft-com:office:word" xmlns:w="http://schemas.openxmlformats.org/wordprocessingml/2006/main" xmlns:w14="http://schemas.microsoft.com/office/word/2010/wordml" xmlns:w15="http://schemas.microsoft.com/office/word/2012/wordml" xmlns:w16cid="http://schemas.microsoft.com/office/word/2016/wordml/cid" xmlns:w16se="http://schemas.microsoft.com/office/word/2015/wordml/symex" xmlns:wpg="http://schemas.microsoft.com/office/word/2010/wordprocessingGroup" xmlns:wpi="http://schemas.microsoft.com/office/word/2010/wordprocessingInk" xmlns:wne="http://schemas.microsoft.com/office/word/2006/wordml" xmlns:wps="http://schemas.microsoft.com/office/word/2010/wordprocessingShape" mc:Ignorable="w14 w15 w16se w16cid wp14">
-  <w16cid:commentId w16cid:paraId="7B0C8DB3" w16cid:durableId="20314D87"/>
-</w16cid:commentsIds>
 </file>
 
 <file path=word/people.xml><?xml version="1.0" encoding="utf-8"?>
@@ -1558,10 +1543,6 @@
     <w:lsdException w:name="Book Title" w:uiPriority="33" w:qFormat="1"/>
     <w:lsdException w:name="Bibliography" w:semiHidden="1" w:uiPriority="37" w:unhideWhenUsed="1"/>
     <w:lsdException w:name="TOC Heading" w:semiHidden="1" w:uiPriority="39" w:unhideWhenUsed="1" w:qFormat="1"/>
-    <w:lsdException w:name="Grid Table Light" w:semiHidden="1" w:unhideWhenUsed="1"/>
-    <w:lsdException w:name="Grid Table 1 Light" w:semiHidden="1" w:unhideWhenUsed="1"/>
-    <w:lsdException w:name="Grid Table 2" w:semiHidden="1" w:unhideWhenUsed="1"/>
-    <w:lsdException w:name="Grid Table 3" w:semiHidden="1" w:unhideWhenUsed="1"/>
     <w:lsdException w:name="Grid Table 4" w:uiPriority="49"/>
     <w:lsdException w:name="Grid Table 5 Dark" w:uiPriority="50"/>
     <w:lsdException w:name="Grid Table 6 Colorful" w:uiPriority="51"/>

</xml_diff>

<commit_message>
minor updates to poster and abstract
</commit_message>
<xml_diff>
--- a/Documents/openday_abstract_Roper-Blackman.docx
+++ b/Documents/openday_abstract_Roper-Blackman.docx
@@ -252,7 +252,31 @@
           <w:sz w:val="22"/>
           <w:szCs w:val="22"/>
         </w:rPr>
-        <w:t xml:space="preserve">The development of object recognition is the center of many companies’ business models </w:t>
+        <w:t xml:space="preserve">The development of object recognition is the </w:t>
+      </w:r>
+      <w:r>
+        <w:rPr>
+          <w:color w:val="auto"/>
+          <w:sz w:val="22"/>
+          <w:szCs w:val="22"/>
+        </w:rPr>
+        <w:t>cent</w:t>
+      </w:r>
+      <w:r>
+        <w:rPr>
+          <w:color w:val="auto"/>
+          <w:sz w:val="22"/>
+          <w:szCs w:val="22"/>
+        </w:rPr>
+        <w:t>er</w:t>
+      </w:r>
+      <w:r>
+        <w:rPr>
+          <w:color w:val="auto"/>
+          <w:sz w:val="22"/>
+          <w:szCs w:val="22"/>
+        </w:rPr>
+        <w:t xml:space="preserve"> of many companies’ business models </w:t>
       </w:r>
       <w:del w:id="0" w:author="Kai Roper-Blackman" w:date="2019-03-11T21:08:00Z">
         <w:r>
@@ -274,6 +298,14 @@
           <w:t>and objectives</w:t>
         </w:r>
       </w:ins>
+      <w:r>
+        <w:rPr>
+          <w:color w:val="auto"/>
+          <w:sz w:val="22"/>
+          <w:szCs w:val="22"/>
+        </w:rPr>
+        <w:t>,</w:t>
+      </w:r>
       <w:r>
         <w:rPr>
           <w:color w:val="auto"/>
@@ -406,19 +438,9 @@
           <w:sz w:val="22"/>
           <w:szCs w:val="22"/>
         </w:rPr>
-        <w:t>using Histogram of G</w:t>
-      </w:r>
-      <w:bookmarkStart w:id="11" w:name="_GoBack"/>
-      <w:bookmarkEnd w:id="11"/>
-      <w:r>
-        <w:rPr>
-          <w:color w:val="auto"/>
-          <w:sz w:val="22"/>
-          <w:szCs w:val="22"/>
-        </w:rPr>
-        <w:t>radients to create feature descriptors.</w:t>
-      </w:r>
-      <w:ins w:id="12" w:author="Kai Roper-Blackman" w:date="2019-03-11T20:01:00Z">
+        <w:t>using Histogram of Gradients to create feature descriptors.</w:t>
+      </w:r>
+      <w:ins w:id="11" w:author="Kai Roper-Blackman" w:date="2019-03-11T20:01:00Z">
         <w:r>
           <w:rPr>
             <w:color w:val="auto"/>
@@ -428,7 +450,7 @@
           <w:t xml:space="preserve"> </w:t>
         </w:r>
       </w:ins>
-      <w:ins w:id="13" w:author="Kai Roper-Blackman" w:date="2019-03-11T20:03:00Z">
+      <w:ins w:id="12" w:author="Kai Roper-Blackman" w:date="2019-03-11T20:03:00Z">
         <w:r>
           <w:rPr>
             <w:color w:val="auto"/>
@@ -438,7 +460,7 @@
           <w:t>Feature</w:t>
         </w:r>
       </w:ins>
-      <w:ins w:id="14" w:author="Kai Roper-Blackman" w:date="2019-03-11T20:01:00Z">
+      <w:ins w:id="13" w:author="Kai Roper-Blackman" w:date="2019-03-11T20:01:00Z">
         <w:r>
           <w:rPr>
             <w:color w:val="auto"/>
@@ -472,7 +494,7 @@
         </w:rPr>
         <w:t xml:space="preserve"> gradient within an image subsection</w:t>
       </w:r>
-      <w:ins w:id="15" w:author="Kai Roper-Blackman" w:date="2019-03-11T20:03:00Z">
+      <w:ins w:id="14" w:author="Kai Roper-Blackman" w:date="2019-03-11T20:03:00Z">
         <w:r>
           <w:rPr>
             <w:color w:val="auto"/>
@@ -488,7 +510,39 @@
           <w:sz w:val="22"/>
           <w:szCs w:val="22"/>
         </w:rPr>
-        <w:t xml:space="preserve"> Support vector machines are </w:t>
+        <w:t xml:space="preserve"> Support </w:t>
+      </w:r>
+      <w:r>
+        <w:rPr>
+          <w:color w:val="auto"/>
+          <w:sz w:val="22"/>
+          <w:szCs w:val="22"/>
+        </w:rPr>
+        <w:t>V</w:t>
+      </w:r>
+      <w:r>
+        <w:rPr>
+          <w:color w:val="auto"/>
+          <w:sz w:val="22"/>
+          <w:szCs w:val="22"/>
+        </w:rPr>
+        <w:t xml:space="preserve">ector </w:t>
+      </w:r>
+      <w:r>
+        <w:rPr>
+          <w:color w:val="auto"/>
+          <w:sz w:val="22"/>
+          <w:szCs w:val="22"/>
+        </w:rPr>
+        <w:t>M</w:t>
+      </w:r>
+      <w:r>
+        <w:rPr>
+          <w:color w:val="auto"/>
+          <w:sz w:val="22"/>
+          <w:szCs w:val="22"/>
+        </w:rPr>
+        <w:t xml:space="preserve">achines are </w:t>
       </w:r>
       <w:r>
         <w:rPr>
@@ -498,7 +552,7 @@
         </w:rPr>
         <w:t>passed</w:t>
       </w:r>
-      <w:ins w:id="16" w:author="Kai Roper-Blackman" w:date="2019-03-11T20:05:00Z">
+      <w:ins w:id="15" w:author="Kai Roper-Blackman" w:date="2019-03-11T20:05:00Z">
         <w:r>
           <w:rPr>
             <w:color w:val="auto"/>
@@ -508,7 +562,7 @@
           <w:t xml:space="preserve"> feature descriptors</w:t>
         </w:r>
       </w:ins>
-      <w:ins w:id="17" w:author="Kai Roper-Blackman" w:date="2019-03-11T20:03:00Z">
+      <w:ins w:id="16" w:author="Kai Roper-Blackman" w:date="2019-03-11T20:03:00Z">
         <w:r>
           <w:rPr>
             <w:color w:val="auto"/>
@@ -526,7 +580,7 @@
         </w:rPr>
         <w:t>with labels</w:t>
       </w:r>
-      <w:ins w:id="18" w:author="Kai Roper-Blackman" w:date="2019-03-11T20:14:00Z">
+      <w:ins w:id="17" w:author="Kai Roper-Blackman" w:date="2019-03-11T20:14:00Z">
         <w:r>
           <w:rPr>
             <w:color w:val="auto"/>
@@ -544,7 +598,7 @@
         </w:rPr>
         <w:t>for training</w:t>
       </w:r>
-      <w:del w:id="19" w:author="Kai Roper-Blackman" w:date="2019-03-11T20:04:00Z">
+      <w:del w:id="18" w:author="Kai Roper-Blackman" w:date="2019-03-11T20:04:00Z">
         <w:r>
           <w:rPr>
             <w:color w:val="auto"/>
@@ -554,8 +608,8 @@
           <w:delText xml:space="preserve">are </w:delText>
         </w:r>
       </w:del>
-      <w:ins w:id="20" w:author="Sebastian Halder" w:date="2019-03-11T14:11:00Z">
-        <w:del w:id="21" w:author="Kai Roper-Blackman" w:date="2019-03-11T20:04:00Z">
+      <w:ins w:id="19" w:author="Sebastian Halder" w:date="2019-03-11T14:11:00Z">
+        <w:del w:id="20" w:author="Kai Roper-Blackman" w:date="2019-03-11T20:04:00Z">
           <w:r>
             <w:rPr>
               <w:color w:val="auto"/>
@@ -566,7 +620,7 @@
           </w:r>
         </w:del>
       </w:ins>
-      <w:del w:id="22" w:author="Kai Roper-Blackman" w:date="2019-03-11T20:04:00Z">
+      <w:del w:id="21" w:author="Kai Roper-Blackman" w:date="2019-03-11T20:04:00Z">
         <w:r>
           <w:rPr>
             <w:color w:val="auto"/>
@@ -584,7 +638,7 @@
           <w:delText>ground</w:delText>
         </w:r>
       </w:del>
-      <w:ins w:id="23" w:author="Kai Roper-Blackman" w:date="2019-03-11T20:05:00Z">
+      <w:ins w:id="22" w:author="Kai Roper-Blackman" w:date="2019-03-11T20:05:00Z">
         <w:r>
           <w:rPr>
             <w:color w:val="auto"/>
@@ -594,7 +648,7 @@
           <w:t>.</w:t>
         </w:r>
       </w:ins>
-      <w:del w:id="24" w:author="Kai Roper-Blackman" w:date="2019-03-11T20:05:00Z">
+      <w:del w:id="23" w:author="Kai Roper-Blackman" w:date="2019-03-11T20:05:00Z">
         <w:r>
           <w:rPr>
             <w:color w:val="auto"/>
@@ -700,7 +754,7 @@
         </w:rPr>
         <w:t>s</w:t>
       </w:r>
-      <w:ins w:id="25" w:author="Kai Roper-Blackman" w:date="2019-03-11T21:05:00Z">
+      <w:ins w:id="24" w:author="Kai Roper-Blackman" w:date="2019-03-11T21:05:00Z">
         <w:r>
           <w:rPr>
             <w:color w:val="auto"/>
@@ -718,7 +772,7 @@
         </w:rPr>
         <w:t xml:space="preserve"> </w:t>
       </w:r>
-      <w:del w:id="26" w:author="Kai Roper-Blackman" w:date="2019-03-11T21:09:00Z">
+      <w:del w:id="25" w:author="Kai Roper-Blackman" w:date="2019-03-11T21:09:00Z">
         <w:r>
           <w:rPr>
             <w:color w:val="auto"/>
@@ -728,7 +782,7 @@
           <w:delText xml:space="preserve">. However, when searching for aircraft in larger images, accuracy drastically </w:delText>
         </w:r>
       </w:del>
-      <w:del w:id="27" w:author="Kai Roper-Blackman" w:date="2019-03-11T20:58:00Z">
+      <w:del w:id="26" w:author="Kai Roper-Blackman" w:date="2019-03-11T20:58:00Z">
         <w:r>
           <w:rPr>
             <w:color w:val="auto"/>
@@ -738,8 +792,8 @@
           <w:delText>decrease</w:delText>
         </w:r>
       </w:del>
-      <w:ins w:id="28" w:author="Sebastian Halder" w:date="2019-03-11T14:12:00Z">
-        <w:del w:id="29" w:author="Kai Roper-Blackman" w:date="2019-03-11T20:58:00Z">
+      <w:ins w:id="27" w:author="Sebastian Halder" w:date="2019-03-11T14:12:00Z">
+        <w:del w:id="28" w:author="Kai Roper-Blackman" w:date="2019-03-11T20:58:00Z">
           <w:r>
             <w:rPr>
               <w:color w:val="auto"/>
@@ -750,7 +804,7 @@
           </w:r>
         </w:del>
       </w:ins>
-      <w:del w:id="30" w:author="Kai Roper-Blackman" w:date="2019-03-11T21:10:00Z">
+      <w:del w:id="29" w:author="Kai Roper-Blackman" w:date="2019-03-11T21:10:00Z">
         <w:r>
           <w:rPr>
             <w:color w:val="auto"/>
@@ -760,7 +814,7 @@
           <w:delText>s</w:delText>
         </w:r>
       </w:del>
-      <w:del w:id="31" w:author="Kai Roper-Blackman" w:date="2019-03-11T20:51:00Z">
+      <w:del w:id="30" w:author="Kai Roper-Blackman" w:date="2019-03-11T20:51:00Z">
         <w:r>
           <w:rPr>
             <w:color w:val="auto"/>
@@ -770,7 +824,7 @@
           <w:delText>. T</w:delText>
         </w:r>
       </w:del>
-      <w:del w:id="32" w:author="Kai Roper-Blackman" w:date="2019-03-11T21:09:00Z">
+      <w:del w:id="31" w:author="Kai Roper-Blackman" w:date="2019-03-11T21:09:00Z">
         <w:r>
           <w:rPr>
             <w:color w:val="auto"/>
@@ -780,7 +834,7 @@
           <w:delText>o 50-60%.</w:delText>
         </w:r>
       </w:del>
-      <w:del w:id="33" w:author="Kai Roper-Blackman" w:date="2019-03-11T21:10:00Z">
+      <w:del w:id="32" w:author="Kai Roper-Blackman" w:date="2019-03-11T21:10:00Z">
         <w:r>
           <w:rPr>
             <w:color w:val="auto"/>
@@ -790,7 +844,7 @@
           <w:delText xml:space="preserve"> </w:delText>
         </w:r>
       </w:del>
-      <w:ins w:id="34" w:author="Kai Roper-Blackman" w:date="2019-03-11T20:53:00Z">
+      <w:ins w:id="33" w:author="Kai Roper-Blackman" w:date="2019-03-11T20:53:00Z">
         <w:r>
           <w:rPr>
             <w:color w:val="auto"/>
@@ -800,7 +854,7 @@
           <w:t>Large image search</w:t>
         </w:r>
       </w:ins>
-      <w:ins w:id="35" w:author="Kai Roper-Blackman" w:date="2019-03-11T20:51:00Z">
+      <w:ins w:id="34" w:author="Kai Roper-Blackman" w:date="2019-03-11T20:51:00Z">
         <w:r>
           <w:rPr>
             <w:color w:val="auto"/>
@@ -818,7 +872,7 @@
         </w:rPr>
         <w:t xml:space="preserve">a smaller </w:t>
       </w:r>
-      <w:ins w:id="36" w:author="Kai Roper-Blackman" w:date="2019-03-11T20:52:00Z">
+      <w:ins w:id="35" w:author="Kai Roper-Blackman" w:date="2019-03-11T20:52:00Z">
         <w:r>
           <w:rPr>
             <w:color w:val="auto"/>
@@ -836,7 +890,7 @@
         </w:rPr>
         <w:t>Search area parameters are provided by the user.</w:t>
       </w:r>
-      <w:del w:id="37" w:author="Kai Roper-Blackman" w:date="2019-03-11T20:11:00Z">
+      <w:del w:id="36" w:author="Kai Roper-Blackman" w:date="2019-03-11T20:11:00Z">
         <w:r>
           <w:rPr>
             <w:color w:val="auto"/>
@@ -846,7 +900,7 @@
           <w:delText xml:space="preserve">on </w:delText>
         </w:r>
       </w:del>
-      <w:del w:id="38" w:author="Kai Roper-Blackman" w:date="2019-03-11T20:18:00Z">
+      <w:del w:id="37" w:author="Kai Roper-Blackman" w:date="2019-03-11T20:18:00Z">
         <w:r>
           <w:rPr>
             <w:color w:val="auto"/>
@@ -856,7 +910,7 @@
           <w:delText xml:space="preserve">test data </w:delText>
         </w:r>
       </w:del>
-      <w:del w:id="39" w:author="Kai Roper-Blackman" w:date="2019-03-11T20:19:00Z">
+      <w:del w:id="38" w:author="Kai Roper-Blackman" w:date="2019-03-11T20:19:00Z">
         <w:r>
           <w:rPr>
             <w:color w:val="auto"/>
@@ -871,12 +925,14 @@
       <w:pPr>
         <w:pStyle w:val="Default"/>
         <w:rPr>
-          <w:ins w:id="40" w:author="Sebastian Halder" w:date="2019-03-11T14:17:00Z"/>
+          <w:ins w:id="39" w:author="Sebastian Halder" w:date="2019-03-11T14:17:00Z"/>
           <w:color w:val="auto"/>
           <w:sz w:val="22"/>
           <w:szCs w:val="22"/>
         </w:rPr>
       </w:pPr>
+      <w:bookmarkStart w:id="40" w:name="_GoBack"/>
+      <w:bookmarkEnd w:id="40"/>
     </w:p>
     <w:p>
       <w:pPr>
@@ -1007,7 +1063,23 @@
           <w:sz w:val="22"/>
           <w:szCs w:val="22"/>
         </w:rPr>
-        <w:t xml:space="preserve"> some aircraft</w:t>
+        <w:t xml:space="preserve"> </w:t>
+      </w:r>
+      <w:r>
+        <w:rPr>
+          <w:color w:val="auto"/>
+          <w:sz w:val="22"/>
+          <w:szCs w:val="22"/>
+        </w:rPr>
+        <w:t xml:space="preserve">as </w:t>
+      </w:r>
+      <w:r>
+        <w:rPr>
+          <w:color w:val="auto"/>
+          <w:sz w:val="22"/>
+          <w:szCs w:val="22"/>
+        </w:rPr>
+        <w:t>some aircraft</w:t>
       </w:r>
       <w:r>
         <w:rPr>
@@ -1164,85 +1236,9 @@
             <w:sz w:val="22"/>
             <w:szCs w:val="22"/>
           </w:rPr>
-          <w:t xml:space="preserve"> The software can be given </w:t>
-        </w:r>
-      </w:ins>
-      <w:r>
-        <w:rPr>
-          <w:color w:val="auto"/>
-          <w:sz w:val="22"/>
-          <w:szCs w:val="22"/>
-        </w:rPr>
-        <w:t xml:space="preserve">any </w:t>
-      </w:r>
-      <w:ins w:id="53" w:author="Kai Roper-Blackman" w:date="2019-03-11T21:07:00Z">
-        <w:r>
-          <w:rPr>
-            <w:color w:val="auto"/>
-            <w:sz w:val="22"/>
-            <w:szCs w:val="22"/>
-          </w:rPr>
-          <w:t xml:space="preserve">set </w:t>
-        </w:r>
-      </w:ins>
-      <w:r>
-        <w:rPr>
-          <w:color w:val="auto"/>
-          <w:sz w:val="22"/>
-          <w:szCs w:val="22"/>
-        </w:rPr>
-        <w:t>data meaning</w:t>
-      </w:r>
-      <w:ins w:id="54" w:author="Kai Roper-Blackman" w:date="2019-03-11T21:09:00Z">
-        <w:r>
-          <w:rPr>
-            <w:color w:val="auto"/>
-            <w:sz w:val="22"/>
-            <w:szCs w:val="22"/>
-          </w:rPr>
           <w:t xml:space="preserve"> </w:t>
         </w:r>
       </w:ins>
-      <w:r>
-        <w:rPr>
-          <w:color w:val="auto"/>
-          <w:sz w:val="22"/>
-          <w:szCs w:val="22"/>
-        </w:rPr>
-        <w:t xml:space="preserve">there’s no </w:t>
-      </w:r>
-      <w:r>
-        <w:rPr>
-          <w:color w:val="auto"/>
-          <w:sz w:val="22"/>
-          <w:szCs w:val="22"/>
-        </w:rPr>
-        <w:t xml:space="preserve">theoretical </w:t>
-      </w:r>
-      <w:r>
-        <w:rPr>
-          <w:color w:val="auto"/>
-          <w:sz w:val="22"/>
-          <w:szCs w:val="22"/>
-        </w:rPr>
-        <w:t xml:space="preserve">limit to what </w:t>
-      </w:r>
-      <w:r>
-        <w:rPr>
-          <w:color w:val="auto"/>
-          <w:sz w:val="22"/>
-          <w:szCs w:val="22"/>
-        </w:rPr>
-        <w:t>it</w:t>
-      </w:r>
-      <w:r>
-        <w:rPr>
-          <w:color w:val="auto"/>
-          <w:sz w:val="22"/>
-          <w:szCs w:val="22"/>
-        </w:rPr>
-        <w:t xml:space="preserve"> can and can’t recognize.</w:t>
-      </w:r>
     </w:p>
     <w:sectPr>
       <w:pgSz w:w="11900" w:h="16840"/>

</xml_diff>

<commit_message>
cross validation of data set. small changes to results directory
</commit_message>
<xml_diff>
--- a/Documents/openday_abstract_Roper-Blackman.docx
+++ b/Documents/openday_abstract_Roper-Blackman.docx
@@ -116,6 +116,8 @@
           <w:szCs w:val="22"/>
         </w:rPr>
       </w:pPr>
+      <w:bookmarkStart w:id="0" w:name="_GoBack"/>
+      <w:bookmarkEnd w:id="0"/>
     </w:p>
     <w:p>
       <w:pPr>
@@ -278,7 +280,7 @@
         </w:rPr>
         <w:t xml:space="preserve"> of many companies’ business models </w:t>
       </w:r>
-      <w:del w:id="0" w:author="Kai Roper-Blackman" w:date="2019-03-11T21:08:00Z">
+      <w:del w:id="1" w:author="Kai Roper-Blackman" w:date="2019-03-11T21:08:00Z">
         <w:r>
           <w:rPr>
             <w:color w:val="auto"/>
@@ -288,7 +290,7 @@
           <w:delText>and objectives.</w:delText>
         </w:r>
       </w:del>
-      <w:ins w:id="1" w:author="Kai Roper-Blackman" w:date="2019-03-11T21:08:00Z">
+      <w:ins w:id="2" w:author="Kai Roper-Blackman" w:date="2019-03-11T21:08:00Z">
         <w:r>
           <w:rPr>
             <w:color w:val="auto"/>
@@ -329,8 +331,8 @@
       <w:pPr>
         <w:pStyle w:val="Default"/>
         <w:rPr>
-          <w:ins w:id="2" w:author="Sebastian Halder" w:date="2019-03-11T14:10:00Z"/>
-          <w:del w:id="3" w:author="Kai Roper-Blackman" w:date="2019-03-11T21:11:00Z"/>
+          <w:ins w:id="3" w:author="Sebastian Halder" w:date="2019-03-11T14:10:00Z"/>
+          <w:del w:id="4" w:author="Kai Roper-Blackman" w:date="2019-03-11T21:11:00Z"/>
           <w:color w:val="auto"/>
           <w:sz w:val="22"/>
           <w:szCs w:val="22"/>
@@ -354,7 +356,7 @@
         </w:rPr>
         <w:t>E</w:t>
       </w:r>
-      <w:ins w:id="4" w:author="Kai Roper-Blackman" w:date="2019-03-11T20:04:00Z">
+      <w:ins w:id="5" w:author="Kai Roper-Blackman" w:date="2019-03-11T20:04:00Z">
         <w:r>
           <w:rPr>
             <w:color w:val="auto"/>
@@ -364,7 +366,7 @@
           <w:t xml:space="preserve">xisting </w:t>
         </w:r>
       </w:ins>
-      <w:ins w:id="5" w:author="Kai Roper-Blackman" w:date="2019-03-11T20:01:00Z">
+      <w:ins w:id="6" w:author="Kai Roper-Blackman" w:date="2019-03-11T20:01:00Z">
         <w:r>
           <w:rPr>
             <w:color w:val="auto"/>
@@ -374,7 +376,7 @@
           <w:t xml:space="preserve">images </w:t>
         </w:r>
       </w:ins>
-      <w:ins w:id="6" w:author="Kai Roper-Blackman" w:date="2019-03-11T20:04:00Z">
+      <w:ins w:id="7" w:author="Kai Roper-Blackman" w:date="2019-03-11T20:04:00Z">
         <w:r>
           <w:rPr>
             <w:color w:val="auto"/>
@@ -392,7 +394,7 @@
         </w:rPr>
         <w:t>are</w:t>
       </w:r>
-      <w:ins w:id="7" w:author="Kai Roper-Blackman" w:date="2019-03-11T20:04:00Z">
+      <w:ins w:id="8" w:author="Kai Roper-Blackman" w:date="2019-03-11T20:04:00Z">
         <w:r>
           <w:rPr>
             <w:color w:val="auto"/>
@@ -402,7 +404,7 @@
           <w:t xml:space="preserve"> </w:t>
         </w:r>
       </w:ins>
-      <w:ins w:id="8" w:author="Kai Roper-Blackman" w:date="2019-03-11T20:01:00Z">
+      <w:ins w:id="9" w:author="Kai Roper-Blackman" w:date="2019-03-11T20:01:00Z">
         <w:r>
           <w:rPr>
             <w:color w:val="auto"/>
@@ -412,7 +414,7 @@
           <w:t>pre</w:t>
         </w:r>
       </w:ins>
-      <w:ins w:id="9" w:author="Kai Roper-Blackman" w:date="2019-03-11T20:02:00Z">
+      <w:ins w:id="10" w:author="Kai Roper-Blackman" w:date="2019-03-11T20:02:00Z">
         <w:r>
           <w:rPr>
             <w:color w:val="auto"/>
@@ -422,7 +424,7 @@
           <w:t>-</w:t>
         </w:r>
       </w:ins>
-      <w:ins w:id="10" w:author="Kai Roper-Blackman" w:date="2019-03-11T20:01:00Z">
+      <w:ins w:id="11" w:author="Kai Roper-Blackman" w:date="2019-03-11T20:01:00Z">
         <w:r>
           <w:rPr>
             <w:color w:val="auto"/>
@@ -440,7 +442,7 @@
         </w:rPr>
         <w:t>using Histogram of Gradients to create feature descriptors.</w:t>
       </w:r>
-      <w:ins w:id="11" w:author="Kai Roper-Blackman" w:date="2019-03-11T20:01:00Z">
+      <w:ins w:id="12" w:author="Kai Roper-Blackman" w:date="2019-03-11T20:01:00Z">
         <w:r>
           <w:rPr>
             <w:color w:val="auto"/>
@@ -450,7 +452,7 @@
           <w:t xml:space="preserve"> </w:t>
         </w:r>
       </w:ins>
-      <w:ins w:id="12" w:author="Kai Roper-Blackman" w:date="2019-03-11T20:03:00Z">
+      <w:ins w:id="13" w:author="Kai Roper-Blackman" w:date="2019-03-11T20:03:00Z">
         <w:r>
           <w:rPr>
             <w:color w:val="auto"/>
@@ -460,7 +462,7 @@
           <w:t>Feature</w:t>
         </w:r>
       </w:ins>
-      <w:ins w:id="13" w:author="Kai Roper-Blackman" w:date="2019-03-11T20:01:00Z">
+      <w:ins w:id="14" w:author="Kai Roper-Blackman" w:date="2019-03-11T20:01:00Z">
         <w:r>
           <w:rPr>
             <w:color w:val="auto"/>
@@ -494,7 +496,7 @@
         </w:rPr>
         <w:t xml:space="preserve"> gradient within an image subsection</w:t>
       </w:r>
-      <w:ins w:id="14" w:author="Kai Roper-Blackman" w:date="2019-03-11T20:03:00Z">
+      <w:ins w:id="15" w:author="Kai Roper-Blackman" w:date="2019-03-11T20:03:00Z">
         <w:r>
           <w:rPr>
             <w:color w:val="auto"/>
@@ -552,7 +554,7 @@
         </w:rPr>
         <w:t>passed</w:t>
       </w:r>
-      <w:ins w:id="15" w:author="Kai Roper-Blackman" w:date="2019-03-11T20:05:00Z">
+      <w:ins w:id="16" w:author="Kai Roper-Blackman" w:date="2019-03-11T20:05:00Z">
         <w:r>
           <w:rPr>
             <w:color w:val="auto"/>
@@ -562,7 +564,7 @@
           <w:t xml:space="preserve"> feature descriptors</w:t>
         </w:r>
       </w:ins>
-      <w:ins w:id="16" w:author="Kai Roper-Blackman" w:date="2019-03-11T20:03:00Z">
+      <w:ins w:id="17" w:author="Kai Roper-Blackman" w:date="2019-03-11T20:03:00Z">
         <w:r>
           <w:rPr>
             <w:color w:val="auto"/>
@@ -580,7 +582,7 @@
         </w:rPr>
         <w:t>with labels</w:t>
       </w:r>
-      <w:ins w:id="17" w:author="Kai Roper-Blackman" w:date="2019-03-11T20:14:00Z">
+      <w:ins w:id="18" w:author="Kai Roper-Blackman" w:date="2019-03-11T20:14:00Z">
         <w:r>
           <w:rPr>
             <w:color w:val="auto"/>
@@ -598,7 +600,7 @@
         </w:rPr>
         <w:t>for training</w:t>
       </w:r>
-      <w:del w:id="18" w:author="Kai Roper-Blackman" w:date="2019-03-11T20:04:00Z">
+      <w:del w:id="19" w:author="Kai Roper-Blackman" w:date="2019-03-11T20:04:00Z">
         <w:r>
           <w:rPr>
             <w:color w:val="auto"/>
@@ -608,8 +610,8 @@
           <w:delText xml:space="preserve">are </w:delText>
         </w:r>
       </w:del>
-      <w:ins w:id="19" w:author="Sebastian Halder" w:date="2019-03-11T14:11:00Z">
-        <w:del w:id="20" w:author="Kai Roper-Blackman" w:date="2019-03-11T20:04:00Z">
+      <w:ins w:id="20" w:author="Sebastian Halder" w:date="2019-03-11T14:11:00Z">
+        <w:del w:id="21" w:author="Kai Roper-Blackman" w:date="2019-03-11T20:04:00Z">
           <w:r>
             <w:rPr>
               <w:color w:val="auto"/>
@@ -620,7 +622,7 @@
           </w:r>
         </w:del>
       </w:ins>
-      <w:del w:id="21" w:author="Kai Roper-Blackman" w:date="2019-03-11T20:04:00Z">
+      <w:del w:id="22" w:author="Kai Roper-Blackman" w:date="2019-03-11T20:04:00Z">
         <w:r>
           <w:rPr>
             <w:color w:val="auto"/>
@@ -638,7 +640,7 @@
           <w:delText>ground</w:delText>
         </w:r>
       </w:del>
-      <w:ins w:id="22" w:author="Kai Roper-Blackman" w:date="2019-03-11T20:05:00Z">
+      <w:ins w:id="23" w:author="Kai Roper-Blackman" w:date="2019-03-11T20:05:00Z">
         <w:r>
           <w:rPr>
             <w:color w:val="auto"/>
@@ -648,7 +650,7 @@
           <w:t>.</w:t>
         </w:r>
       </w:ins>
-      <w:del w:id="23" w:author="Kai Roper-Blackman" w:date="2019-03-11T20:05:00Z">
+      <w:del w:id="24" w:author="Kai Roper-Blackman" w:date="2019-03-11T20:05:00Z">
         <w:r>
           <w:rPr>
             <w:color w:val="auto"/>
@@ -754,7 +756,7 @@
         </w:rPr>
         <w:t>s</w:t>
       </w:r>
-      <w:ins w:id="24" w:author="Kai Roper-Blackman" w:date="2019-03-11T21:05:00Z">
+      <w:ins w:id="25" w:author="Kai Roper-Blackman" w:date="2019-03-11T21:05:00Z">
         <w:r>
           <w:rPr>
             <w:color w:val="auto"/>
@@ -772,7 +774,7 @@
         </w:rPr>
         <w:t xml:space="preserve"> </w:t>
       </w:r>
-      <w:del w:id="25" w:author="Kai Roper-Blackman" w:date="2019-03-11T21:09:00Z">
+      <w:del w:id="26" w:author="Kai Roper-Blackman" w:date="2019-03-11T21:09:00Z">
         <w:r>
           <w:rPr>
             <w:color w:val="auto"/>
@@ -782,7 +784,7 @@
           <w:delText xml:space="preserve">. However, when searching for aircraft in larger images, accuracy drastically </w:delText>
         </w:r>
       </w:del>
-      <w:del w:id="26" w:author="Kai Roper-Blackman" w:date="2019-03-11T20:58:00Z">
+      <w:del w:id="27" w:author="Kai Roper-Blackman" w:date="2019-03-11T20:58:00Z">
         <w:r>
           <w:rPr>
             <w:color w:val="auto"/>
@@ -792,8 +794,8 @@
           <w:delText>decrease</w:delText>
         </w:r>
       </w:del>
-      <w:ins w:id="27" w:author="Sebastian Halder" w:date="2019-03-11T14:12:00Z">
-        <w:del w:id="28" w:author="Kai Roper-Blackman" w:date="2019-03-11T20:58:00Z">
+      <w:ins w:id="28" w:author="Sebastian Halder" w:date="2019-03-11T14:12:00Z">
+        <w:del w:id="29" w:author="Kai Roper-Blackman" w:date="2019-03-11T20:58:00Z">
           <w:r>
             <w:rPr>
               <w:color w:val="auto"/>
@@ -804,7 +806,7 @@
           </w:r>
         </w:del>
       </w:ins>
-      <w:del w:id="29" w:author="Kai Roper-Blackman" w:date="2019-03-11T21:10:00Z">
+      <w:del w:id="30" w:author="Kai Roper-Blackman" w:date="2019-03-11T21:10:00Z">
         <w:r>
           <w:rPr>
             <w:color w:val="auto"/>
@@ -814,7 +816,7 @@
           <w:delText>s</w:delText>
         </w:r>
       </w:del>
-      <w:del w:id="30" w:author="Kai Roper-Blackman" w:date="2019-03-11T20:51:00Z">
+      <w:del w:id="31" w:author="Kai Roper-Blackman" w:date="2019-03-11T20:51:00Z">
         <w:r>
           <w:rPr>
             <w:color w:val="auto"/>
@@ -824,7 +826,7 @@
           <w:delText>. T</w:delText>
         </w:r>
       </w:del>
-      <w:del w:id="31" w:author="Kai Roper-Blackman" w:date="2019-03-11T21:09:00Z">
+      <w:del w:id="32" w:author="Kai Roper-Blackman" w:date="2019-03-11T21:09:00Z">
         <w:r>
           <w:rPr>
             <w:color w:val="auto"/>
@@ -834,7 +836,7 @@
           <w:delText>o 50-60%.</w:delText>
         </w:r>
       </w:del>
-      <w:del w:id="32" w:author="Kai Roper-Blackman" w:date="2019-03-11T21:10:00Z">
+      <w:del w:id="33" w:author="Kai Roper-Blackman" w:date="2019-03-11T21:10:00Z">
         <w:r>
           <w:rPr>
             <w:color w:val="auto"/>
@@ -844,7 +846,7 @@
           <w:delText xml:space="preserve"> </w:delText>
         </w:r>
       </w:del>
-      <w:ins w:id="33" w:author="Kai Roper-Blackman" w:date="2019-03-11T20:53:00Z">
+      <w:ins w:id="34" w:author="Kai Roper-Blackman" w:date="2019-03-11T20:53:00Z">
         <w:r>
           <w:rPr>
             <w:color w:val="auto"/>
@@ -854,7 +856,7 @@
           <w:t>Large image search</w:t>
         </w:r>
       </w:ins>
-      <w:ins w:id="34" w:author="Kai Roper-Blackman" w:date="2019-03-11T20:51:00Z">
+      <w:ins w:id="35" w:author="Kai Roper-Blackman" w:date="2019-03-11T20:51:00Z">
         <w:r>
           <w:rPr>
             <w:color w:val="auto"/>
@@ -872,7 +874,7 @@
         </w:rPr>
         <w:t xml:space="preserve">a smaller </w:t>
       </w:r>
-      <w:ins w:id="35" w:author="Kai Roper-Blackman" w:date="2019-03-11T20:52:00Z">
+      <w:ins w:id="36" w:author="Kai Roper-Blackman" w:date="2019-03-11T20:52:00Z">
         <w:r>
           <w:rPr>
             <w:color w:val="auto"/>
@@ -890,7 +892,7 @@
         </w:rPr>
         <w:t>Search area parameters are provided by the user.</w:t>
       </w:r>
-      <w:del w:id="36" w:author="Kai Roper-Blackman" w:date="2019-03-11T20:11:00Z">
+      <w:del w:id="37" w:author="Kai Roper-Blackman" w:date="2019-03-11T20:11:00Z">
         <w:r>
           <w:rPr>
             <w:color w:val="auto"/>
@@ -900,7 +902,7 @@
           <w:delText xml:space="preserve">on </w:delText>
         </w:r>
       </w:del>
-      <w:del w:id="37" w:author="Kai Roper-Blackman" w:date="2019-03-11T20:18:00Z">
+      <w:del w:id="38" w:author="Kai Roper-Blackman" w:date="2019-03-11T20:18:00Z">
         <w:r>
           <w:rPr>
             <w:color w:val="auto"/>
@@ -910,7 +912,7 @@
           <w:delText xml:space="preserve">test data </w:delText>
         </w:r>
       </w:del>
-      <w:del w:id="38" w:author="Kai Roper-Blackman" w:date="2019-03-11T20:19:00Z">
+      <w:del w:id="39" w:author="Kai Roper-Blackman" w:date="2019-03-11T20:19:00Z">
         <w:r>
           <w:rPr>
             <w:color w:val="auto"/>
@@ -925,14 +927,12 @@
       <w:pPr>
         <w:pStyle w:val="Default"/>
         <w:rPr>
-          <w:ins w:id="39" w:author="Sebastian Halder" w:date="2019-03-11T14:17:00Z"/>
+          <w:ins w:id="40" w:author="Sebastian Halder" w:date="2019-03-11T14:17:00Z"/>
           <w:color w:val="auto"/>
           <w:sz w:val="22"/>
           <w:szCs w:val="22"/>
         </w:rPr>
       </w:pPr>
-      <w:bookmarkStart w:id="40" w:name="_GoBack"/>
-      <w:bookmarkEnd w:id="40"/>
     </w:p>
     <w:p>
       <w:pPr>

</xml_diff>